<commit_message>
worked on half of question 6 -module 4 holds the answers, should you seek them
</commit_message>
<xml_diff>
--- a/Assignment1_4735_JChristiansen.docx
+++ b/Assignment1_4735_JChristiansen.docx
@@ -1,6 +1,6 @@
 
 <file path=word/document.xml><?xml version="1.0" encoding="utf-8"?>
-<w:document xmlns:wpc="http://schemas.microsoft.com/office/word/2010/wordprocessingCanvas" xmlns:mc="http://schemas.openxmlformats.org/markup-compatibility/2006" xmlns:o="urn:schemas-microsoft-com:office:office" xmlns:r="http://schemas.openxmlformats.org/officeDocument/2006/relationships" xmlns:m="http://schemas.openxmlformats.org/officeDocument/2006/math" xmlns:v="urn:schemas-microsoft-com:vml" xmlns:wp14="http://schemas.microsoft.com/office/word/2010/wordprocessingDrawing" xmlns:wp="http://schemas.openxmlformats.org/drawingml/2006/wordprocessingDrawing" xmlns:w10="urn:schemas-microsoft-com:office:word" xmlns:w="http://schemas.openxmlformats.org/wordprocessingml/2006/main" xmlns:w14="http://schemas.microsoft.com/office/word/2010/wordml" xmlns:w15="http://schemas.microsoft.com/office/word/2012/wordml" xmlns:wpg="http://schemas.microsoft.com/office/word/2010/wordprocessingGroup" xmlns:wpi="http://schemas.microsoft.com/office/word/2010/wordprocessingInk" xmlns:wne="http://schemas.microsoft.com/office/word/2006/wordml" xmlns:wps="http://schemas.microsoft.com/office/word/2010/wordprocessingShape" mc:Ignorable="w14 w15 wp14">
+<w:document xmlns:wpc="http://schemas.microsoft.com/office/word/2010/wordprocessingCanvas" xmlns:mc="http://schemas.openxmlformats.org/markup-compatibility/2006" xmlns:o="urn:schemas-microsoft-com:office:office" xmlns:r="http://schemas.openxmlformats.org/officeDocument/2006/relationships" xmlns:m="http://schemas.openxmlformats.org/officeDocument/2006/math" xmlns:v="urn:schemas-microsoft-com:vml" xmlns:wp14="http://schemas.microsoft.com/office/word/2010/wordprocessingDrawing" xmlns:wp="http://schemas.openxmlformats.org/drawingml/2006/wordprocessingDrawing" xmlns:w10="urn:schemas-microsoft-com:office:word" xmlns:w="http://schemas.openxmlformats.org/wordprocessingml/2006/main" xmlns:w14="http://schemas.microsoft.com/office/word/2010/wordml" xmlns:wpg="http://schemas.microsoft.com/office/word/2010/wordprocessingGroup" xmlns:wpi="http://schemas.microsoft.com/office/word/2010/wordprocessingInk" xmlns:wne="http://schemas.microsoft.com/office/word/2006/wordml" xmlns:wps="http://schemas.microsoft.com/office/word/2010/wordprocessingShape" mc:Ignorable="w14 wp14">
   <w:body>
     <w:p>
       <w:pPr>
@@ -53,8 +53,30 @@
         <w:rPr>
           <w:b/>
         </w:rPr>
-        <w:t>Instructor: Mirela Gutica</w:t>
-      </w:r>
+        <w:t xml:space="preserve">Instructor: </w:t>
+      </w:r>
+      <w:proofErr w:type="spellStart"/>
+      <w:r>
+        <w:rPr>
+          <w:b/>
+        </w:rPr>
+        <w:t>Mirela</w:t>
+      </w:r>
+      <w:proofErr w:type="spellEnd"/>
+      <w:r>
+        <w:rPr>
+          <w:b/>
+        </w:rPr>
+        <w:t xml:space="preserve"> </w:t>
+      </w:r>
+      <w:proofErr w:type="spellStart"/>
+      <w:r>
+        <w:rPr>
+          <w:b/>
+        </w:rPr>
+        <w:t>Gutica</w:t>
+      </w:r>
+      <w:proofErr w:type="spellEnd"/>
     </w:p>
     <w:p>
       <w:pPr>
@@ -95,14 +117,22 @@
         <w:rPr>
           <w:sz w:val="20"/>
         </w:rPr>
-        <w:t xml:space="preserve">Mark: ________  </w:t>
-      </w:r>
+        <w:t>Mark: _______</w:t>
+      </w:r>
+      <w:proofErr w:type="gramStart"/>
       <w:r>
         <w:rPr>
           <w:sz w:val="20"/>
         </w:rPr>
+        <w:t xml:space="preserve">_  </w:t>
+      </w:r>
+      <w:r>
+        <w:rPr>
+          <w:sz w:val="20"/>
+        </w:rPr>
         <w:t>100</w:t>
       </w:r>
+      <w:proofErr w:type="gramEnd"/>
     </w:p>
     <w:p>
       <w:pPr>
@@ -576,6 +606,7 @@
           <w:snapToGrid w:val="0"/>
         </w:rPr>
       </w:pPr>
+      <w:proofErr w:type="spellStart"/>
       <w:r>
         <w:rPr>
           <w:bCs/>
@@ -583,6 +614,7 @@
         </w:rPr>
         <w:t>Doubleword</w:t>
       </w:r>
+      <w:proofErr w:type="spellEnd"/>
     </w:p>
     <w:p>
       <w:pPr>
@@ -596,6 +628,7 @@
           <w:snapToGrid w:val="0"/>
         </w:rPr>
       </w:pPr>
+      <w:proofErr w:type="spellStart"/>
       <w:r>
         <w:rPr>
           <w:bCs/>
@@ -603,6 +636,7 @@
         </w:rPr>
         <w:t>Quadword</w:t>
       </w:r>
+      <w:proofErr w:type="spellEnd"/>
     </w:p>
     <w:p>
       <w:pPr>
@@ -621,8 +655,17 @@
           <w:bCs/>
           <w:snapToGrid w:val="0"/>
         </w:rPr>
-        <w:t>Double Quadword</w:t>
-      </w:r>
+        <w:t xml:space="preserve">Double </w:t>
+      </w:r>
+      <w:proofErr w:type="spellStart"/>
+      <w:r>
+        <w:rPr>
+          <w:bCs/>
+          <w:snapToGrid w:val="0"/>
+        </w:rPr>
+        <w:t>Quadword</w:t>
+      </w:r>
+      <w:proofErr w:type="spellEnd"/>
     </w:p>
     <w:p>
       <w:pPr>
@@ -703,12 +746,21 @@
           <w:snapToGrid w:val="0"/>
         </w:rPr>
       </w:pPr>
-      <w:r>
-        <w:rPr>
-          <w:bCs/>
-          <w:snapToGrid w:val="0"/>
-        </w:rPr>
-        <w:t>Doubleword Unsigned Integer</w:t>
+      <w:proofErr w:type="spellStart"/>
+      <w:r>
+        <w:rPr>
+          <w:bCs/>
+          <w:snapToGrid w:val="0"/>
+        </w:rPr>
+        <w:t>Doubleword</w:t>
+      </w:r>
+      <w:proofErr w:type="spellEnd"/>
+      <w:r>
+        <w:rPr>
+          <w:bCs/>
+          <w:snapToGrid w:val="0"/>
+        </w:rPr>
+        <w:t xml:space="preserve"> Unsigned Integer</w:t>
       </w:r>
     </w:p>
     <w:p>
@@ -723,12 +775,21 @@
           <w:snapToGrid w:val="0"/>
         </w:rPr>
       </w:pPr>
-      <w:r>
-        <w:rPr>
-          <w:bCs/>
-          <w:snapToGrid w:val="0"/>
-        </w:rPr>
-        <w:t>Quadword Unsigned Integer</w:t>
+      <w:proofErr w:type="spellStart"/>
+      <w:r>
+        <w:rPr>
+          <w:bCs/>
+          <w:snapToGrid w:val="0"/>
+        </w:rPr>
+        <w:t>Quadword</w:t>
+      </w:r>
+      <w:proofErr w:type="spellEnd"/>
+      <w:r>
+        <w:rPr>
+          <w:bCs/>
+          <w:snapToGrid w:val="0"/>
+        </w:rPr>
+        <w:t xml:space="preserve"> Unsigned Integer</w:t>
       </w:r>
     </w:p>
     <w:p>
@@ -783,12 +844,21 @@
           <w:snapToGrid w:val="0"/>
         </w:rPr>
       </w:pPr>
-      <w:r>
-        <w:rPr>
-          <w:bCs/>
-          <w:snapToGrid w:val="0"/>
-        </w:rPr>
-        <w:t>Doubleword Signed Integer</w:t>
+      <w:proofErr w:type="spellStart"/>
+      <w:r>
+        <w:rPr>
+          <w:bCs/>
+          <w:snapToGrid w:val="0"/>
+        </w:rPr>
+        <w:t>Doubleword</w:t>
+      </w:r>
+      <w:proofErr w:type="spellEnd"/>
+      <w:r>
+        <w:rPr>
+          <w:bCs/>
+          <w:snapToGrid w:val="0"/>
+        </w:rPr>
+        <w:t xml:space="preserve"> Signed Integer</w:t>
       </w:r>
     </w:p>
     <w:p>
@@ -803,12 +873,21 @@
           <w:snapToGrid w:val="0"/>
         </w:rPr>
       </w:pPr>
-      <w:r>
-        <w:rPr>
-          <w:bCs/>
-          <w:snapToGrid w:val="0"/>
-        </w:rPr>
-        <w:t>Quadword Signed Integer</w:t>
+      <w:proofErr w:type="spellStart"/>
+      <w:r>
+        <w:rPr>
+          <w:bCs/>
+          <w:snapToGrid w:val="0"/>
+        </w:rPr>
+        <w:t>Quadword</w:t>
+      </w:r>
+      <w:proofErr w:type="spellEnd"/>
+      <w:r>
+        <w:rPr>
+          <w:bCs/>
+          <w:snapToGrid w:val="0"/>
+        </w:rPr>
+        <w:t xml:space="preserve"> Signed Integer</w:t>
       </w:r>
     </w:p>
     <w:p>
@@ -1184,8 +1263,17 @@
           <w:bCs/>
           <w:snapToGrid w:val="0"/>
         </w:rPr>
-        <w:t>Packed Doublewords</w:t>
-      </w:r>
+        <w:t xml:space="preserve">Packed </w:t>
+      </w:r>
+      <w:proofErr w:type="spellStart"/>
+      <w:r>
+        <w:rPr>
+          <w:bCs/>
+          <w:snapToGrid w:val="0"/>
+        </w:rPr>
+        <w:t>Doublewords</w:t>
+      </w:r>
+      <w:proofErr w:type="spellEnd"/>
     </w:p>
     <w:p>
       <w:pPr>
@@ -1244,7 +1332,23 @@
           <w:bCs/>
           <w:snapToGrid w:val="0"/>
         </w:rPr>
-        <w:t>Packed Doubleword Integers</w:t>
+        <w:t xml:space="preserve">Packed </w:t>
+      </w:r>
+      <w:proofErr w:type="spellStart"/>
+      <w:r>
+        <w:rPr>
+          <w:bCs/>
+          <w:snapToGrid w:val="0"/>
+        </w:rPr>
+        <w:t>Doubleword</w:t>
+      </w:r>
+      <w:proofErr w:type="spellEnd"/>
+      <w:r>
+        <w:rPr>
+          <w:bCs/>
+          <w:snapToGrid w:val="0"/>
+        </w:rPr>
+        <w:t xml:space="preserve"> Integers</w:t>
       </w:r>
     </w:p>
     <w:p>
@@ -1324,8 +1428,17 @@
           <w:bCs/>
           <w:snapToGrid w:val="0"/>
         </w:rPr>
-        <w:t>Packed Doublewords</w:t>
-      </w:r>
+        <w:t xml:space="preserve">Packed </w:t>
+      </w:r>
+      <w:proofErr w:type="spellStart"/>
+      <w:r>
+        <w:rPr>
+          <w:bCs/>
+          <w:snapToGrid w:val="0"/>
+        </w:rPr>
+        <w:t>Doublewords</w:t>
+      </w:r>
+      <w:proofErr w:type="spellEnd"/>
     </w:p>
     <w:p>
       <w:pPr>
@@ -1344,8 +1457,17 @@
           <w:bCs/>
           <w:snapToGrid w:val="0"/>
         </w:rPr>
-        <w:t>Packed Quadwords</w:t>
-      </w:r>
+        <w:t xml:space="preserve">Packed </w:t>
+      </w:r>
+      <w:proofErr w:type="spellStart"/>
+      <w:r>
+        <w:rPr>
+          <w:bCs/>
+          <w:snapToGrid w:val="0"/>
+        </w:rPr>
+        <w:t>Quadwords</w:t>
+      </w:r>
+      <w:proofErr w:type="spellEnd"/>
     </w:p>
     <w:p>
       <w:pPr>
@@ -1451,7 +1573,23 @@
           <w:bCs/>
           <w:snapToGrid w:val="0"/>
         </w:rPr>
-        <w:t>Packed Doubleword Integers</w:t>
+        <w:t xml:space="preserve">Packed </w:t>
+      </w:r>
+      <w:proofErr w:type="spellStart"/>
+      <w:r>
+        <w:rPr>
+          <w:bCs/>
+          <w:snapToGrid w:val="0"/>
+        </w:rPr>
+        <w:t>Doubleword</w:t>
+      </w:r>
+      <w:proofErr w:type="spellEnd"/>
+      <w:r>
+        <w:rPr>
+          <w:bCs/>
+          <w:snapToGrid w:val="0"/>
+        </w:rPr>
+        <w:t xml:space="preserve"> Integers</w:t>
       </w:r>
     </w:p>
     <w:p>
@@ -1471,7 +1609,23 @@
           <w:bCs/>
           <w:snapToGrid w:val="0"/>
         </w:rPr>
-        <w:t>Packed Quadword Integers</w:t>
+        <w:t xml:space="preserve">Packed </w:t>
+      </w:r>
+      <w:proofErr w:type="spellStart"/>
+      <w:r>
+        <w:rPr>
+          <w:bCs/>
+          <w:snapToGrid w:val="0"/>
+        </w:rPr>
+        <w:t>Quadword</w:t>
+      </w:r>
+      <w:proofErr w:type="spellEnd"/>
+      <w:r>
+        <w:rPr>
+          <w:bCs/>
+          <w:snapToGrid w:val="0"/>
+        </w:rPr>
+        <w:t xml:space="preserve"> Integers</w:t>
       </w:r>
     </w:p>
     <w:p>
@@ -1845,6 +1999,7 @@
           <w:snapToGrid w:val="0"/>
         </w:rPr>
       </w:pPr>
+      <w:proofErr w:type="gramStart"/>
       <w:r>
         <w:rPr>
           <w:bCs/>
@@ -1857,7 +2012,31 @@
           <w:bCs/>
           <w:snapToGrid w:val="0"/>
         </w:rPr>
-        <w:t>. The order of registers pushed onto the stack are as follows:</w:t>
+        <w:t>.</w:t>
+      </w:r>
+      <w:proofErr w:type="gramEnd"/>
+      <w:r>
+        <w:rPr>
+          <w:bCs/>
+          <w:snapToGrid w:val="0"/>
+        </w:rPr>
+        <w:t xml:space="preserve"> The </w:t>
+      </w:r>
+      <w:proofErr w:type="gramStart"/>
+      <w:r>
+        <w:rPr>
+          <w:bCs/>
+          <w:snapToGrid w:val="0"/>
+        </w:rPr>
+        <w:t>order of registers pushed onto the stack are</w:t>
+      </w:r>
+      <w:proofErr w:type="gramEnd"/>
+      <w:r>
+        <w:rPr>
+          <w:bCs/>
+          <w:snapToGrid w:val="0"/>
+        </w:rPr>
+        <w:t xml:space="preserve"> as follows:</w:t>
       </w:r>
     </w:p>
     <w:p>
@@ -2105,7 +2284,15 @@
           <w:bCs/>
           <w:snapToGrid w:val="0"/>
         </w:rPr>
-        <w:t xml:space="preserve"> The order of</w:t>
+        <w:t xml:space="preserve"> The </w:t>
+      </w:r>
+      <w:proofErr w:type="gramStart"/>
+      <w:r>
+        <w:rPr>
+          <w:bCs/>
+          <w:snapToGrid w:val="0"/>
+        </w:rPr>
+        <w:t>order of</w:t>
       </w:r>
       <w:r>
         <w:rPr>
@@ -2133,7 +2320,15 @@
           <w:bCs/>
           <w:snapToGrid w:val="0"/>
         </w:rPr>
-        <w:t>are as follows:</w:t>
+        <w:t>are</w:t>
+      </w:r>
+      <w:proofErr w:type="gramEnd"/>
+      <w:r>
+        <w:rPr>
+          <w:bCs/>
+          <w:snapToGrid w:val="0"/>
+        </w:rPr>
+        <w:t xml:space="preserve"> as follows:</w:t>
       </w:r>
     </w:p>
     <w:p>
@@ -2524,7 +2719,23 @@
           <w:bCs/>
           <w:snapToGrid w:val="0"/>
         </w:rPr>
-        <w:t>Instead of storing the passed parameters on the stack, the parameters</w:t>
+        <w:t xml:space="preserve">Instead of storing the </w:t>
+      </w:r>
+      <w:proofErr w:type="spellStart"/>
+      <w:r>
+        <w:rPr>
+          <w:bCs/>
+          <w:snapToGrid w:val="0"/>
+        </w:rPr>
+        <w:t>passed</w:t>
+      </w:r>
+      <w:proofErr w:type="spellEnd"/>
+      <w:r>
+        <w:rPr>
+          <w:bCs/>
+          <w:snapToGrid w:val="0"/>
+        </w:rPr>
+        <w:t xml:space="preserve"> parameters on the stack, the parameters</w:t>
       </w:r>
       <w:r>
         <w:rPr>
@@ -3102,7 +3313,7 @@
         </w:rPr>
         <w:t xml:space="preserve"> (e.g., </w:t>
       </w:r>
-      <w:hyperlink r:id="rId7" w:history="1">
+      <w:hyperlink r:id="rId8" w:history="1">
         <w:r>
           <w:rPr>
             <w:rStyle w:val="Hyperlink"/>
@@ -4391,7 +4602,23 @@
           <w:bCs/>
           <w:snapToGrid w:val="0"/>
         </w:rPr>
-        <w:t xml:space="preserve"> (PCB, registers, etc)</w:t>
+        <w:t xml:space="preserve"> (PCB, registers, </w:t>
+      </w:r>
+      <w:proofErr w:type="spellStart"/>
+      <w:r>
+        <w:rPr>
+          <w:bCs/>
+          <w:snapToGrid w:val="0"/>
+        </w:rPr>
+        <w:t>etc</w:t>
+      </w:r>
+      <w:proofErr w:type="spellEnd"/>
+      <w:r>
+        <w:rPr>
+          <w:bCs/>
+          <w:snapToGrid w:val="0"/>
+        </w:rPr>
+        <w:t>)</w:t>
       </w:r>
     </w:p>
     <w:p>
@@ -4450,7 +4677,23 @@
           <w:bCs/>
           <w:snapToGrid w:val="0"/>
         </w:rPr>
-        <w:t>context (PCB, registers, etc)</w:t>
+        <w:t xml:space="preserve">context (PCB, registers, </w:t>
+      </w:r>
+      <w:proofErr w:type="spellStart"/>
+      <w:r>
+        <w:rPr>
+          <w:bCs/>
+          <w:snapToGrid w:val="0"/>
+        </w:rPr>
+        <w:t>etc</w:t>
+      </w:r>
+      <w:proofErr w:type="spellEnd"/>
+      <w:r>
+        <w:rPr>
+          <w:bCs/>
+          <w:snapToGrid w:val="0"/>
+        </w:rPr>
+        <w:t>)</w:t>
       </w:r>
     </w:p>
     <w:p>
@@ -4951,7 +5194,23 @@
           <w:bCs/>
           <w:snapToGrid w:val="0"/>
         </w:rPr>
-        <w:t xml:space="preserve"> process P1 context (PCB, registers, etc)</w:t>
+        <w:t xml:space="preserve"> process P1 context (PCB, registers, </w:t>
+      </w:r>
+      <w:proofErr w:type="spellStart"/>
+      <w:r>
+        <w:rPr>
+          <w:bCs/>
+          <w:snapToGrid w:val="0"/>
+        </w:rPr>
+        <w:t>etc</w:t>
+      </w:r>
+      <w:proofErr w:type="spellEnd"/>
+      <w:r>
+        <w:rPr>
+          <w:bCs/>
+          <w:snapToGrid w:val="0"/>
+        </w:rPr>
+        <w:t>)</w:t>
       </w:r>
     </w:p>
     <w:p>
@@ -4992,7 +5251,23 @@
           <w:bCs/>
           <w:snapToGrid w:val="0"/>
         </w:rPr>
-        <w:t xml:space="preserve"> process P2 context (PCB, registers, etc)</w:t>
+        <w:t xml:space="preserve"> process P2 context (PCB, registers, </w:t>
+      </w:r>
+      <w:proofErr w:type="spellStart"/>
+      <w:r>
+        <w:rPr>
+          <w:bCs/>
+          <w:snapToGrid w:val="0"/>
+        </w:rPr>
+        <w:t>etc</w:t>
+      </w:r>
+      <w:proofErr w:type="spellEnd"/>
+      <w:r>
+        <w:rPr>
+          <w:bCs/>
+          <w:snapToGrid w:val="0"/>
+        </w:rPr>
+        <w:t>)</w:t>
       </w:r>
     </w:p>
     <w:p>
@@ -5694,7 +5969,188 @@
     </w:p>
     <w:p>
       <w:pPr>
-        <w:pStyle w:val="ListParagraph"/>
+        <w:ind w:left="720"/>
+        <w:rPr>
+          <w:b/>
+          <w:bCs/>
+          <w:snapToGrid w:val="0"/>
+        </w:rPr>
+      </w:pPr>
+      <w:r>
+        <w:rPr>
+          <w:b/>
+          <w:bCs/>
+          <w:snapToGrid w:val="0"/>
+        </w:rPr>
+        <w:t>User Level Threads</w:t>
+      </w:r>
+    </w:p>
+    <w:p>
+      <w:pPr>
+        <w:ind w:left="720"/>
+        <w:rPr>
+          <w:bCs/>
+          <w:snapToGrid w:val="0"/>
+        </w:rPr>
+      </w:pPr>
+      <w:r>
+        <w:rPr>
+          <w:bCs/>
+          <w:snapToGrid w:val="0"/>
+        </w:rPr>
+        <w:t>With user-level threads, all thread management is done by the application; the programmer</w:t>
+      </w:r>
+      <w:r>
+        <w:rPr>
+          <w:bCs/>
+          <w:snapToGrid w:val="0"/>
+        </w:rPr>
+        <w:t xml:space="preserve"> and application are in charge of managing these threads. The kernel and ULT are separated; the ULT is in user-level space</w:t>
+      </w:r>
+      <w:r>
+        <w:rPr>
+          <w:bCs/>
+          <w:snapToGrid w:val="0"/>
+        </w:rPr>
+        <w:t xml:space="preserve"> and is controlled with the thread library</w:t>
+      </w:r>
+      <w:r>
+        <w:rPr>
+          <w:bCs/>
+          <w:snapToGrid w:val="0"/>
+        </w:rPr>
+        <w:t>, and the kernel lives in kernel space, and the kernel is unaware of ULTs.</w:t>
+      </w:r>
+    </w:p>
+    <w:p>
+      <w:pPr>
+        <w:ind w:left="720"/>
+        <w:rPr>
+          <w:bCs/>
+          <w:snapToGrid w:val="0"/>
+        </w:rPr>
+      </w:pPr>
+    </w:p>
+    <w:p>
+      <w:pPr>
+        <w:ind w:left="720"/>
+        <w:rPr>
+          <w:bCs/>
+          <w:snapToGrid w:val="0"/>
+          <w:lang w:val="en-US"/>
+        </w:rPr>
+      </w:pPr>
+      <w:r>
+        <w:rPr>
+          <w:bCs/>
+          <w:snapToGrid w:val="0"/>
+        </w:rPr>
+        <w:t>The kernel treats the process a</w:t>
+      </w:r>
+      <w:r>
+        <w:rPr>
+          <w:bCs/>
+          <w:snapToGrid w:val="0"/>
+        </w:rPr>
+        <w:softHyphen/>
+      </w:r>
+      <w:r>
+        <w:rPr>
+          <w:bCs/>
+          <w:snapToGrid w:val="0"/>
+        </w:rPr>
+        <w:softHyphen/>
+      </w:r>
+      <w:r>
+        <w:rPr>
+          <w:bCs/>
+          <w:snapToGrid w:val="0"/>
+        </w:rPr>
+        <w:softHyphen/>
+      </w:r>
+      <w:r>
+        <w:rPr>
+          <w:bCs/>
+          <w:snapToGrid w:val="0"/>
+        </w:rPr>
+        <w:softHyphen/>
+      </w:r>
+      <w:r>
+        <w:rPr>
+          <w:bCs/>
+          <w:snapToGrid w:val="0"/>
+        </w:rPr>
+        <w:softHyphen/>
+      </w:r>
+      <w:r>
+        <w:rPr>
+          <w:bCs/>
+          <w:snapToGrid w:val="0"/>
+        </w:rPr>
+        <w:softHyphen/>
+      </w:r>
+      <w:r>
+        <w:rPr>
+          <w:bCs/>
+          <w:snapToGrid w:val="0"/>
+        </w:rPr>
+        <w:t xml:space="preserve">s a single unit, so when the dispatcher switches processes, </w:t>
+      </w:r>
+      <w:r>
+        <w:rPr>
+          <w:bCs/>
+          <w:snapToGrid w:val="0"/>
+        </w:rPr>
+        <w:t>the process</w:t>
+      </w:r>
+      <w:r>
+        <w:rPr>
+          <w:bCs/>
+          <w:snapToGrid w:val="0"/>
+          <w:lang w:val="en-US"/>
+        </w:rPr>
+        <w:t>’s currently active user-level thread will remain in its running state, even if the process is not currently running on the CPU.</w:t>
+      </w:r>
+      <w:r>
+        <w:rPr>
+          <w:bCs/>
+          <w:snapToGrid w:val="0"/>
+          <w:lang w:val="en-US"/>
+        </w:rPr>
+        <w:t xml:space="preserve"> When the process resumes running on the CPU, so will the thread in the running state.</w:t>
+      </w:r>
+    </w:p>
+    <w:p>
+      <w:pPr>
+        <w:ind w:left="720"/>
+        <w:rPr>
+          <w:b/>
+          <w:bCs/>
+          <w:snapToGrid w:val="0"/>
+        </w:rPr>
+      </w:pPr>
+    </w:p>
+    <w:p>
+      <w:pPr>
+        <w:ind w:left="720"/>
+        <w:rPr>
+          <w:b/>
+          <w:bCs/>
+          <w:snapToGrid w:val="0"/>
+        </w:rPr>
+      </w:pPr>
+      <w:r>
+        <w:rPr>
+          <w:b/>
+          <w:bCs/>
+          <w:snapToGrid w:val="0"/>
+        </w:rPr>
+        <w:t>Kernel Level Threads</w:t>
+      </w:r>
+    </w:p>
+    <w:p>
+      <w:pPr>
+        <w:ind w:left="720"/>
         <w:rPr>
           <w:bCs/>
           <w:snapToGrid w:val="0"/>
@@ -5705,15 +6161,6 @@
     </w:p>
     <w:p>
       <w:pPr>
-        <w:ind w:left="720"/>
-        <w:rPr>
-          <w:bCs/>
-          <w:snapToGrid w:val="0"/>
-        </w:rPr>
-      </w:pPr>
-    </w:p>
-    <w:p>
-      <w:pPr>
         <w:rPr>
           <w:bCs/>
           <w:snapToGrid w:val="0"/>
@@ -5821,8 +6268,8 @@
       </w:pPr>
     </w:p>
     <w:sectPr>
-      <w:footerReference w:type="even" r:id="rId8"/>
-      <w:footerReference w:type="default" r:id="rId9"/>
+      <w:footerReference w:type="even" r:id="rId9"/>
+      <w:footerReference w:type="default" r:id="rId10"/>
       <w:pgSz w:w="12240" w:h="15840" w:code="1"/>
       <w:pgMar w:top="1440" w:right="1800" w:bottom="1440" w:left="2268" w:header="720" w:footer="720" w:gutter="0"/>
       <w:cols w:space="720"/>
@@ -5832,7 +6279,7 @@
 </file>
 
 <file path=word/endnotes.xml><?xml version="1.0" encoding="utf-8"?>
-<w:endnotes xmlns:wpc="http://schemas.microsoft.com/office/word/2010/wordprocessingCanvas" xmlns:mc="http://schemas.openxmlformats.org/markup-compatibility/2006" xmlns:o="urn:schemas-microsoft-com:office:office" xmlns:r="http://schemas.openxmlformats.org/officeDocument/2006/relationships" xmlns:m="http://schemas.openxmlformats.org/officeDocument/2006/math" xmlns:v="urn:schemas-microsoft-com:vml" xmlns:wp14="http://schemas.microsoft.com/office/word/2010/wordprocessingDrawing" xmlns:wp="http://schemas.openxmlformats.org/drawingml/2006/wordprocessingDrawing" xmlns:w10="urn:schemas-microsoft-com:office:word" xmlns:w="http://schemas.openxmlformats.org/wordprocessingml/2006/main" xmlns:w14="http://schemas.microsoft.com/office/word/2010/wordml" xmlns:w15="http://schemas.microsoft.com/office/word/2012/wordml" xmlns:wpg="http://schemas.microsoft.com/office/word/2010/wordprocessingGroup" xmlns:wpi="http://schemas.microsoft.com/office/word/2010/wordprocessingInk" xmlns:wne="http://schemas.microsoft.com/office/word/2006/wordml" xmlns:wps="http://schemas.microsoft.com/office/word/2010/wordprocessingShape" mc:Ignorable="w14 w15 wp14">
+<w:endnotes xmlns:wpc="http://schemas.microsoft.com/office/word/2010/wordprocessingCanvas" xmlns:mc="http://schemas.openxmlformats.org/markup-compatibility/2006" xmlns:o="urn:schemas-microsoft-com:office:office" xmlns:r="http://schemas.openxmlformats.org/officeDocument/2006/relationships" xmlns:m="http://schemas.openxmlformats.org/officeDocument/2006/math" xmlns:v="urn:schemas-microsoft-com:vml" xmlns:wp14="http://schemas.microsoft.com/office/word/2010/wordprocessingDrawing" xmlns:wp="http://schemas.openxmlformats.org/drawingml/2006/wordprocessingDrawing" xmlns:w10="urn:schemas-microsoft-com:office:word" xmlns:w="http://schemas.openxmlformats.org/wordprocessingml/2006/main" xmlns:w14="http://schemas.microsoft.com/office/word/2010/wordml" xmlns:wpg="http://schemas.microsoft.com/office/word/2010/wordprocessingGroup" xmlns:wpi="http://schemas.microsoft.com/office/word/2010/wordprocessingInk" xmlns:wne="http://schemas.microsoft.com/office/word/2006/wordml" xmlns:wps="http://schemas.microsoft.com/office/word/2010/wordprocessingShape" mc:Ignorable="w14 wp14">
   <w:endnote w:type="separator" w:id="-1">
     <w:p>
       <w:r>
@@ -5851,7 +6298,7 @@
 </file>
 
 <file path=word/footer1.xml><?xml version="1.0" encoding="utf-8"?>
-<w:ftr xmlns:wpc="http://schemas.microsoft.com/office/word/2010/wordprocessingCanvas" xmlns:mc="http://schemas.openxmlformats.org/markup-compatibility/2006" xmlns:o="urn:schemas-microsoft-com:office:office" xmlns:r="http://schemas.openxmlformats.org/officeDocument/2006/relationships" xmlns:m="http://schemas.openxmlformats.org/officeDocument/2006/math" xmlns:v="urn:schemas-microsoft-com:vml" xmlns:wp14="http://schemas.microsoft.com/office/word/2010/wordprocessingDrawing" xmlns:wp="http://schemas.openxmlformats.org/drawingml/2006/wordprocessingDrawing" xmlns:w10="urn:schemas-microsoft-com:office:word" xmlns:w="http://schemas.openxmlformats.org/wordprocessingml/2006/main" xmlns:w14="http://schemas.microsoft.com/office/word/2010/wordml" xmlns:w15="http://schemas.microsoft.com/office/word/2012/wordml" xmlns:wpg="http://schemas.microsoft.com/office/word/2010/wordprocessingGroup" xmlns:wpi="http://schemas.microsoft.com/office/word/2010/wordprocessingInk" xmlns:wne="http://schemas.microsoft.com/office/word/2006/wordml" xmlns:wps="http://schemas.microsoft.com/office/word/2010/wordprocessingShape" mc:Ignorable="w14 w15 wp14">
+<w:ftr xmlns:wpc="http://schemas.microsoft.com/office/word/2010/wordprocessingCanvas" xmlns:mc="http://schemas.openxmlformats.org/markup-compatibility/2006" xmlns:o="urn:schemas-microsoft-com:office:office" xmlns:r="http://schemas.openxmlformats.org/officeDocument/2006/relationships" xmlns:m="http://schemas.openxmlformats.org/officeDocument/2006/math" xmlns:v="urn:schemas-microsoft-com:vml" xmlns:wp14="http://schemas.microsoft.com/office/word/2010/wordprocessingDrawing" xmlns:wp="http://schemas.openxmlformats.org/drawingml/2006/wordprocessingDrawing" xmlns:w10="urn:schemas-microsoft-com:office:word" xmlns:w="http://schemas.openxmlformats.org/wordprocessingml/2006/main" xmlns:w14="http://schemas.microsoft.com/office/word/2010/wordml" xmlns:wpg="http://schemas.microsoft.com/office/word/2010/wordprocessingGroup" xmlns:wpi="http://schemas.microsoft.com/office/word/2010/wordprocessingInk" xmlns:wne="http://schemas.microsoft.com/office/word/2006/wordml" xmlns:wps="http://schemas.microsoft.com/office/word/2010/wordprocessingShape" mc:Ignorable="w14 wp14">
   <w:p>
     <w:pPr>
       <w:pStyle w:val="Footer"/>
@@ -5889,7 +6336,7 @@
 </file>
 
 <file path=word/footer2.xml><?xml version="1.0" encoding="utf-8"?>
-<w:ftr xmlns:wpc="http://schemas.microsoft.com/office/word/2010/wordprocessingCanvas" xmlns:mc="http://schemas.openxmlformats.org/markup-compatibility/2006" xmlns:o="urn:schemas-microsoft-com:office:office" xmlns:r="http://schemas.openxmlformats.org/officeDocument/2006/relationships" xmlns:m="http://schemas.openxmlformats.org/officeDocument/2006/math" xmlns:v="urn:schemas-microsoft-com:vml" xmlns:wp14="http://schemas.microsoft.com/office/word/2010/wordprocessingDrawing" xmlns:wp="http://schemas.openxmlformats.org/drawingml/2006/wordprocessingDrawing" xmlns:w10="urn:schemas-microsoft-com:office:word" xmlns:w="http://schemas.openxmlformats.org/wordprocessingml/2006/main" xmlns:w14="http://schemas.microsoft.com/office/word/2010/wordml" xmlns:w15="http://schemas.microsoft.com/office/word/2012/wordml" xmlns:wpg="http://schemas.microsoft.com/office/word/2010/wordprocessingGroup" xmlns:wpi="http://schemas.microsoft.com/office/word/2010/wordprocessingInk" xmlns:wne="http://schemas.microsoft.com/office/word/2006/wordml" xmlns:wps="http://schemas.microsoft.com/office/word/2010/wordprocessingShape" mc:Ignorable="w14 w15 wp14">
+<w:ftr xmlns:wpc="http://schemas.microsoft.com/office/word/2010/wordprocessingCanvas" xmlns:mc="http://schemas.openxmlformats.org/markup-compatibility/2006" xmlns:o="urn:schemas-microsoft-com:office:office" xmlns:r="http://schemas.openxmlformats.org/officeDocument/2006/relationships" xmlns:m="http://schemas.openxmlformats.org/officeDocument/2006/math" xmlns:v="urn:schemas-microsoft-com:vml" xmlns:wp14="http://schemas.microsoft.com/office/word/2010/wordprocessingDrawing" xmlns:wp="http://schemas.openxmlformats.org/drawingml/2006/wordprocessingDrawing" xmlns:w10="urn:schemas-microsoft-com:office:word" xmlns:w="http://schemas.openxmlformats.org/wordprocessingml/2006/main" xmlns:w14="http://schemas.microsoft.com/office/word/2010/wordml" xmlns:wpg="http://schemas.microsoft.com/office/word/2010/wordprocessingGroup" xmlns:wpi="http://schemas.microsoft.com/office/word/2010/wordprocessingInk" xmlns:wne="http://schemas.microsoft.com/office/word/2006/wordml" xmlns:wps="http://schemas.microsoft.com/office/word/2010/wordprocessingShape" mc:Ignorable="w14 wp14">
   <w:sdt>
     <w:sdtPr>
       <w:id w:val="109644030"/>
@@ -5922,7 +6369,7 @@
           <w:rPr>
             <w:noProof/>
           </w:rPr>
-          <w:t>5</w:t>
+          <w:t>6</w:t>
         </w:r>
         <w:r>
           <w:rPr>
@@ -5945,7 +6392,7 @@
 </file>
 
 <file path=word/footnotes.xml><?xml version="1.0" encoding="utf-8"?>
-<w:footnotes xmlns:wpc="http://schemas.microsoft.com/office/word/2010/wordprocessingCanvas" xmlns:mc="http://schemas.openxmlformats.org/markup-compatibility/2006" xmlns:o="urn:schemas-microsoft-com:office:office" xmlns:r="http://schemas.openxmlformats.org/officeDocument/2006/relationships" xmlns:m="http://schemas.openxmlformats.org/officeDocument/2006/math" xmlns:v="urn:schemas-microsoft-com:vml" xmlns:wp14="http://schemas.microsoft.com/office/word/2010/wordprocessingDrawing" xmlns:wp="http://schemas.openxmlformats.org/drawingml/2006/wordprocessingDrawing" xmlns:w10="urn:schemas-microsoft-com:office:word" xmlns:w="http://schemas.openxmlformats.org/wordprocessingml/2006/main" xmlns:w14="http://schemas.microsoft.com/office/word/2010/wordml" xmlns:w15="http://schemas.microsoft.com/office/word/2012/wordml" xmlns:wpg="http://schemas.microsoft.com/office/word/2010/wordprocessingGroup" xmlns:wpi="http://schemas.microsoft.com/office/word/2010/wordprocessingInk" xmlns:wne="http://schemas.microsoft.com/office/word/2006/wordml" xmlns:wps="http://schemas.microsoft.com/office/word/2010/wordprocessingShape" mc:Ignorable="w14 w15 wp14">
+<w:footnotes xmlns:wpc="http://schemas.microsoft.com/office/word/2010/wordprocessingCanvas" xmlns:mc="http://schemas.openxmlformats.org/markup-compatibility/2006" xmlns:o="urn:schemas-microsoft-com:office:office" xmlns:r="http://schemas.openxmlformats.org/officeDocument/2006/relationships" xmlns:m="http://schemas.openxmlformats.org/officeDocument/2006/math" xmlns:v="urn:schemas-microsoft-com:vml" xmlns:wp14="http://schemas.microsoft.com/office/word/2010/wordprocessingDrawing" xmlns:wp="http://schemas.openxmlformats.org/drawingml/2006/wordprocessingDrawing" xmlns:w10="urn:schemas-microsoft-com:office:word" xmlns:w="http://schemas.openxmlformats.org/wordprocessingml/2006/main" xmlns:w14="http://schemas.microsoft.com/office/word/2010/wordml" xmlns:wpg="http://schemas.microsoft.com/office/word/2010/wordprocessingGroup" xmlns:wpi="http://schemas.microsoft.com/office/word/2010/wordprocessingInk" xmlns:wne="http://schemas.microsoft.com/office/word/2006/wordml" xmlns:wps="http://schemas.microsoft.com/office/word/2010/wordprocessingShape" mc:Ignorable="w14 wp14">
   <w:footnote w:type="separator" w:id="-1">
     <w:p>
       <w:r>
@@ -5964,8 +6411,8 @@
 </file>
 
 <file path=word/numbering.xml><?xml version="1.0" encoding="utf-8"?>
-<w:numbering xmlns:wpc="http://schemas.microsoft.com/office/word/2010/wordprocessingCanvas" xmlns:mc="http://schemas.openxmlformats.org/markup-compatibility/2006" xmlns:o="urn:schemas-microsoft-com:office:office" xmlns:r="http://schemas.openxmlformats.org/officeDocument/2006/relationships" xmlns:m="http://schemas.openxmlformats.org/officeDocument/2006/math" xmlns:v="urn:schemas-microsoft-com:vml" xmlns:wp14="http://schemas.microsoft.com/office/word/2010/wordprocessingDrawing" xmlns:wp="http://schemas.openxmlformats.org/drawingml/2006/wordprocessingDrawing" xmlns:w10="urn:schemas-microsoft-com:office:word" xmlns:w="http://schemas.openxmlformats.org/wordprocessingml/2006/main" xmlns:w14="http://schemas.microsoft.com/office/word/2010/wordml" xmlns:w15="http://schemas.microsoft.com/office/word/2012/wordml" xmlns:wpg="http://schemas.microsoft.com/office/word/2010/wordprocessingGroup" xmlns:wpi="http://schemas.microsoft.com/office/word/2010/wordprocessingInk" xmlns:wne="http://schemas.microsoft.com/office/word/2006/wordml" xmlns:wps="http://schemas.microsoft.com/office/word/2010/wordprocessingShape" mc:Ignorable="w14 w15 wp14">
-  <w:abstractNum w:abstractNumId="0" w15:restartNumberingAfterBreak="0">
+<w:numbering xmlns:wpc="http://schemas.microsoft.com/office/word/2010/wordprocessingCanvas" xmlns:mc="http://schemas.openxmlformats.org/markup-compatibility/2006" xmlns:o="urn:schemas-microsoft-com:office:office" xmlns:r="http://schemas.openxmlformats.org/officeDocument/2006/relationships" xmlns:m="http://schemas.openxmlformats.org/officeDocument/2006/math" xmlns:v="urn:schemas-microsoft-com:vml" xmlns:wp14="http://schemas.microsoft.com/office/word/2010/wordprocessingDrawing" xmlns:wp="http://schemas.openxmlformats.org/drawingml/2006/wordprocessingDrawing" xmlns:w10="urn:schemas-microsoft-com:office:word" xmlns:w="http://schemas.openxmlformats.org/wordprocessingml/2006/main" xmlns:w14="http://schemas.microsoft.com/office/word/2010/wordml" xmlns:wpg="http://schemas.microsoft.com/office/word/2010/wordprocessingGroup" xmlns:wpi="http://schemas.microsoft.com/office/word/2010/wordprocessingInk" xmlns:wne="http://schemas.microsoft.com/office/word/2006/wordml" xmlns:wps="http://schemas.microsoft.com/office/word/2010/wordprocessingShape" mc:Ignorable="w14 wp14">
+  <w:abstractNum w:abstractNumId="0">
     <w:nsid w:val="02CA3819"/>
     <w:multiLevelType w:val="hybridMultilevel"/>
     <w:tmpl w:val="BC023C92"/>
@@ -6051,7 +6498,7 @@
       </w:pPr>
     </w:lvl>
   </w:abstractNum>
-  <w:abstractNum w:abstractNumId="1" w15:restartNumberingAfterBreak="0">
+  <w:abstractNum w:abstractNumId="1">
     <w:nsid w:val="095D5596"/>
     <w:multiLevelType w:val="hybridMultilevel"/>
     <w:tmpl w:val="42C620B4"/>
@@ -6140,7 +6587,7 @@
       </w:pPr>
     </w:lvl>
   </w:abstractNum>
-  <w:abstractNum w:abstractNumId="2" w15:restartNumberingAfterBreak="0">
+  <w:abstractNum w:abstractNumId="2">
     <w:nsid w:val="0E452911"/>
     <w:multiLevelType w:val="hybridMultilevel"/>
     <w:tmpl w:val="42EE2838"/>
@@ -6256,7 +6703,7 @@
       </w:pPr>
     </w:lvl>
   </w:abstractNum>
-  <w:abstractNum w:abstractNumId="3" w15:restartNumberingAfterBreak="0">
+  <w:abstractNum w:abstractNumId="3">
     <w:nsid w:val="11366FA5"/>
     <w:multiLevelType w:val="hybridMultilevel"/>
     <w:tmpl w:val="FD6A6CF0"/>
@@ -6342,7 +6789,7 @@
       </w:pPr>
     </w:lvl>
   </w:abstractNum>
-  <w:abstractNum w:abstractNumId="4" w15:restartNumberingAfterBreak="0">
+  <w:abstractNum w:abstractNumId="4">
     <w:nsid w:val="17292A1D"/>
     <w:multiLevelType w:val="hybridMultilevel"/>
     <w:tmpl w:val="6AB88010"/>
@@ -6431,7 +6878,7 @@
       </w:pPr>
     </w:lvl>
   </w:abstractNum>
-  <w:abstractNum w:abstractNumId="5" w15:restartNumberingAfterBreak="0">
+  <w:abstractNum w:abstractNumId="5">
     <w:nsid w:val="1CD6669E"/>
     <w:multiLevelType w:val="hybridMultilevel"/>
     <w:tmpl w:val="095C8614"/>
@@ -6544,7 +6991,7 @@
       </w:pPr>
     </w:lvl>
   </w:abstractNum>
-  <w:abstractNum w:abstractNumId="6" w15:restartNumberingAfterBreak="0">
+  <w:abstractNum w:abstractNumId="6">
     <w:nsid w:val="20EA7483"/>
     <w:multiLevelType w:val="hybridMultilevel"/>
     <w:tmpl w:val="0CB6DFDE"/>
@@ -6633,7 +7080,7 @@
       </w:pPr>
     </w:lvl>
   </w:abstractNum>
-  <w:abstractNum w:abstractNumId="7" w15:restartNumberingAfterBreak="0">
+  <w:abstractNum w:abstractNumId="7">
     <w:nsid w:val="21DF2F78"/>
     <w:multiLevelType w:val="hybridMultilevel"/>
     <w:tmpl w:val="009EE76E"/>
@@ -6719,7 +7166,7 @@
       </w:pPr>
     </w:lvl>
   </w:abstractNum>
-  <w:abstractNum w:abstractNumId="8" w15:restartNumberingAfterBreak="0">
+  <w:abstractNum w:abstractNumId="8">
     <w:nsid w:val="22252B5A"/>
     <w:multiLevelType w:val="hybridMultilevel"/>
     <w:tmpl w:val="901022BA"/>
@@ -6805,7 +7252,7 @@
       </w:pPr>
     </w:lvl>
   </w:abstractNum>
-  <w:abstractNum w:abstractNumId="9" w15:restartNumberingAfterBreak="0">
+  <w:abstractNum w:abstractNumId="9">
     <w:nsid w:val="24727247"/>
     <w:multiLevelType w:val="hybridMultilevel"/>
     <w:tmpl w:val="C4D6B92A"/>
@@ -6894,7 +7341,7 @@
       </w:pPr>
     </w:lvl>
   </w:abstractNum>
-  <w:abstractNum w:abstractNumId="10" w15:restartNumberingAfterBreak="0">
+  <w:abstractNum w:abstractNumId="10">
     <w:nsid w:val="24E51B66"/>
     <w:multiLevelType w:val="hybridMultilevel"/>
     <w:tmpl w:val="DE0AC440"/>
@@ -6983,7 +7430,7 @@
       </w:pPr>
     </w:lvl>
   </w:abstractNum>
-  <w:abstractNum w:abstractNumId="11" w15:restartNumberingAfterBreak="0">
+  <w:abstractNum w:abstractNumId="11">
     <w:nsid w:val="29FB4D59"/>
     <w:multiLevelType w:val="hybridMultilevel"/>
     <w:tmpl w:val="361420DA"/>
@@ -7099,7 +7546,7 @@
       </w:pPr>
     </w:lvl>
   </w:abstractNum>
-  <w:abstractNum w:abstractNumId="12" w15:restartNumberingAfterBreak="0">
+  <w:abstractNum w:abstractNumId="12">
     <w:nsid w:val="2CA57B49"/>
     <w:multiLevelType w:val="hybridMultilevel"/>
     <w:tmpl w:val="06DA4794"/>
@@ -7188,7 +7635,7 @@
       </w:pPr>
     </w:lvl>
   </w:abstractNum>
-  <w:abstractNum w:abstractNumId="13" w15:restartNumberingAfterBreak="0">
+  <w:abstractNum w:abstractNumId="13">
     <w:nsid w:val="2FCA0CEE"/>
     <w:multiLevelType w:val="hybridMultilevel"/>
     <w:tmpl w:val="44C0FBF6"/>
@@ -7277,7 +7724,7 @@
       </w:pPr>
     </w:lvl>
   </w:abstractNum>
-  <w:abstractNum w:abstractNumId="14" w15:restartNumberingAfterBreak="0">
+  <w:abstractNum w:abstractNumId="14">
     <w:nsid w:val="3B805317"/>
     <w:multiLevelType w:val="hybridMultilevel"/>
     <w:tmpl w:val="E5D609B2"/>
@@ -7363,7 +7810,7 @@
       </w:pPr>
     </w:lvl>
   </w:abstractNum>
-  <w:abstractNum w:abstractNumId="15" w15:restartNumberingAfterBreak="0">
+  <w:abstractNum w:abstractNumId="15">
     <w:nsid w:val="40676722"/>
     <w:multiLevelType w:val="hybridMultilevel"/>
     <w:tmpl w:val="986A8E64"/>
@@ -7452,7 +7899,7 @@
       </w:pPr>
     </w:lvl>
   </w:abstractNum>
-  <w:abstractNum w:abstractNumId="16" w15:restartNumberingAfterBreak="0">
+  <w:abstractNum w:abstractNumId="16">
     <w:nsid w:val="41FA4E7C"/>
     <w:multiLevelType w:val="hybridMultilevel"/>
     <w:tmpl w:val="5442BBBC"/>
@@ -7541,7 +7988,7 @@
       </w:pPr>
     </w:lvl>
   </w:abstractNum>
-  <w:abstractNum w:abstractNumId="17" w15:restartNumberingAfterBreak="0">
+  <w:abstractNum w:abstractNumId="17">
     <w:nsid w:val="4DC11A1D"/>
     <w:multiLevelType w:val="hybridMultilevel"/>
     <w:tmpl w:val="8D766B66"/>
@@ -7630,7 +8077,7 @@
       </w:pPr>
     </w:lvl>
   </w:abstractNum>
-  <w:abstractNum w:abstractNumId="18" w15:restartNumberingAfterBreak="0">
+  <w:abstractNum w:abstractNumId="18">
     <w:nsid w:val="4FB05D72"/>
     <w:multiLevelType w:val="hybridMultilevel"/>
     <w:tmpl w:val="2E24AA74"/>
@@ -7716,7 +8163,7 @@
       </w:pPr>
     </w:lvl>
   </w:abstractNum>
-  <w:abstractNum w:abstractNumId="19" w15:restartNumberingAfterBreak="0">
+  <w:abstractNum w:abstractNumId="19">
     <w:nsid w:val="53CC0005"/>
     <w:multiLevelType w:val="hybridMultilevel"/>
     <w:tmpl w:val="8206B19C"/>
@@ -7832,7 +8279,7 @@
       </w:pPr>
     </w:lvl>
   </w:abstractNum>
-  <w:abstractNum w:abstractNumId="20" w15:restartNumberingAfterBreak="0">
+  <w:abstractNum w:abstractNumId="20">
     <w:nsid w:val="553D4355"/>
     <w:multiLevelType w:val="hybridMultilevel"/>
     <w:tmpl w:val="8F1A3B22"/>
@@ -7921,7 +8368,7 @@
       </w:pPr>
     </w:lvl>
   </w:abstractNum>
-  <w:abstractNum w:abstractNumId="21" w15:restartNumberingAfterBreak="0">
+  <w:abstractNum w:abstractNumId="21">
     <w:nsid w:val="5B1E54C6"/>
     <w:multiLevelType w:val="hybridMultilevel"/>
     <w:tmpl w:val="5442BBBC"/>
@@ -8010,7 +8457,7 @@
       </w:pPr>
     </w:lvl>
   </w:abstractNum>
-  <w:abstractNum w:abstractNumId="22" w15:restartNumberingAfterBreak="0">
+  <w:abstractNum w:abstractNumId="22">
     <w:nsid w:val="65F70AE3"/>
     <w:multiLevelType w:val="hybridMultilevel"/>
     <w:tmpl w:val="AB22B05A"/>
@@ -8096,7 +8543,7 @@
       </w:pPr>
     </w:lvl>
   </w:abstractNum>
-  <w:abstractNum w:abstractNumId="23" w15:restartNumberingAfterBreak="0">
+  <w:abstractNum w:abstractNumId="23">
     <w:nsid w:val="660B0594"/>
     <w:multiLevelType w:val="hybridMultilevel"/>
     <w:tmpl w:val="50F4019A"/>
@@ -8185,7 +8632,7 @@
       </w:pPr>
     </w:lvl>
   </w:abstractNum>
-  <w:abstractNum w:abstractNumId="24" w15:restartNumberingAfterBreak="0">
+  <w:abstractNum w:abstractNumId="24">
     <w:nsid w:val="68DE4D72"/>
     <w:multiLevelType w:val="hybridMultilevel"/>
     <w:tmpl w:val="42C620B4"/>
@@ -8274,7 +8721,7 @@
       </w:pPr>
     </w:lvl>
   </w:abstractNum>
-  <w:abstractNum w:abstractNumId="25" w15:restartNumberingAfterBreak="0">
+  <w:abstractNum w:abstractNumId="25">
     <w:nsid w:val="6C5E1FBB"/>
     <w:multiLevelType w:val="hybridMultilevel"/>
     <w:tmpl w:val="586A4286"/>
@@ -8390,7 +8837,7 @@
       </w:pPr>
     </w:lvl>
   </w:abstractNum>
-  <w:abstractNum w:abstractNumId="26" w15:restartNumberingAfterBreak="0">
+  <w:abstractNum w:abstractNumId="26">
     <w:nsid w:val="79614440"/>
     <w:multiLevelType w:val="hybridMultilevel"/>
     <w:tmpl w:val="5D82D8D4"/>
@@ -8565,7 +9012,7 @@
 </file>
 
 <file path=word/styles.xml><?xml version="1.0" encoding="utf-8"?>
-<w:styles xmlns:mc="http://schemas.openxmlformats.org/markup-compatibility/2006" xmlns:r="http://schemas.openxmlformats.org/officeDocument/2006/relationships" xmlns:w="http://schemas.openxmlformats.org/wordprocessingml/2006/main" xmlns:w14="http://schemas.microsoft.com/office/word/2010/wordml" xmlns:w15="http://schemas.microsoft.com/office/word/2012/wordml" mc:Ignorable="w14 w15">
+<w:styles xmlns:mc="http://schemas.openxmlformats.org/markup-compatibility/2006" xmlns:r="http://schemas.openxmlformats.org/officeDocument/2006/relationships" xmlns:w="http://schemas.openxmlformats.org/wordprocessingml/2006/main" xmlns:w14="http://schemas.microsoft.com/office/word/2010/wordml" mc:Ignorable="w14">
   <w:docDefaults>
     <w:rPrDefault>
       <w:rPr>
@@ -8575,378 +9022,571 @@
     </w:rPrDefault>
     <w:pPrDefault/>
   </w:docDefaults>
-  <w:latentStyles w:defLockedState="0" w:defUIPriority="99" w:defSemiHidden="0" w:defUnhideWhenUsed="0" w:defQFormat="0" w:count="371">
-    <w:lsdException w:name="Normal" w:uiPriority="0" w:qFormat="1"/>
-    <w:lsdException w:name="heading 1" w:uiPriority="9" w:qFormat="1"/>
-    <w:lsdException w:name="heading 2" w:uiPriority="9" w:qFormat="1"/>
-    <w:lsdException w:name="heading 3" w:semiHidden="1" w:uiPriority="9" w:unhideWhenUsed="1" w:qFormat="1"/>
-    <w:lsdException w:name="heading 4" w:semiHidden="1" w:uiPriority="9" w:unhideWhenUsed="1" w:qFormat="1"/>
-    <w:lsdException w:name="heading 5" w:semiHidden="1" w:uiPriority="9" w:unhideWhenUsed="1" w:qFormat="1"/>
-    <w:lsdException w:name="heading 6" w:semiHidden="1" w:uiPriority="9" w:unhideWhenUsed="1" w:qFormat="1"/>
-    <w:lsdException w:name="heading 7" w:semiHidden="1" w:uiPriority="9" w:unhideWhenUsed="1" w:qFormat="1"/>
-    <w:lsdException w:name="heading 8" w:semiHidden="1" w:uiPriority="9" w:unhideWhenUsed="1" w:qFormat="1"/>
-    <w:lsdException w:name="heading 9" w:semiHidden="1" w:uiPriority="9" w:unhideWhenUsed="1" w:qFormat="1"/>
-    <w:lsdException w:name="index 1" w:semiHidden="1" w:unhideWhenUsed="1"/>
-    <w:lsdException w:name="index 2" w:semiHidden="1" w:unhideWhenUsed="1"/>
-    <w:lsdException w:name="index 3" w:semiHidden="1" w:unhideWhenUsed="1"/>
-    <w:lsdException w:name="index 4" w:semiHidden="1" w:unhideWhenUsed="1"/>
-    <w:lsdException w:name="index 5" w:semiHidden="1" w:unhideWhenUsed="1"/>
-    <w:lsdException w:name="index 6" w:semiHidden="1" w:unhideWhenUsed="1"/>
-    <w:lsdException w:name="index 7" w:semiHidden="1" w:unhideWhenUsed="1"/>
-    <w:lsdException w:name="index 8" w:semiHidden="1" w:unhideWhenUsed="1"/>
-    <w:lsdException w:name="index 9" w:semiHidden="1" w:unhideWhenUsed="1"/>
-    <w:lsdException w:name="toc 1" w:semiHidden="1" w:uiPriority="39" w:unhideWhenUsed="1"/>
-    <w:lsdException w:name="toc 2" w:semiHidden="1" w:uiPriority="39" w:unhideWhenUsed="1"/>
-    <w:lsdException w:name="toc 3" w:semiHidden="1" w:uiPriority="39" w:unhideWhenUsed="1"/>
-    <w:lsdException w:name="toc 4" w:semiHidden="1" w:uiPriority="39" w:unhideWhenUsed="1"/>
-    <w:lsdException w:name="toc 5" w:semiHidden="1" w:uiPriority="39" w:unhideWhenUsed="1"/>
-    <w:lsdException w:name="toc 6" w:semiHidden="1" w:uiPriority="39" w:unhideWhenUsed="1"/>
-    <w:lsdException w:name="toc 7" w:semiHidden="1" w:uiPriority="39" w:unhideWhenUsed="1"/>
-    <w:lsdException w:name="toc 8" w:semiHidden="1" w:uiPriority="39" w:unhideWhenUsed="1"/>
-    <w:lsdException w:name="toc 9" w:semiHidden="1" w:uiPriority="39" w:unhideWhenUsed="1"/>
-    <w:lsdException w:name="Normal Indent" w:semiHidden="1" w:unhideWhenUsed="1"/>
-    <w:lsdException w:name="footnote text" w:semiHidden="1" w:unhideWhenUsed="1"/>
-    <w:lsdException w:name="annotation text" w:semiHidden="1" w:unhideWhenUsed="1"/>
-    <w:lsdException w:name="header" w:semiHidden="1" w:unhideWhenUsed="1"/>
-    <w:lsdException w:name="footer" w:semiHidden="1" w:unhideWhenUsed="1"/>
-    <w:lsdException w:name="index heading" w:semiHidden="1" w:unhideWhenUsed="1"/>
-    <w:lsdException w:name="caption" w:semiHidden="1" w:uiPriority="35" w:unhideWhenUsed="1" w:qFormat="1"/>
-    <w:lsdException w:name="table of figures" w:semiHidden="1" w:unhideWhenUsed="1"/>
-    <w:lsdException w:name="envelope address" w:semiHidden="1" w:unhideWhenUsed="1"/>
-    <w:lsdException w:name="envelope return" w:semiHidden="1" w:unhideWhenUsed="1"/>
-    <w:lsdException w:name="footnote reference" w:semiHidden="1" w:unhideWhenUsed="1"/>
-    <w:lsdException w:name="annotation reference" w:semiHidden="1" w:unhideWhenUsed="1"/>
-    <w:lsdException w:name="line number" w:semiHidden="1" w:unhideWhenUsed="1"/>
-    <w:lsdException w:name="page number" w:semiHidden="1" w:unhideWhenUsed="1"/>
-    <w:lsdException w:name="endnote reference" w:semiHidden="1" w:unhideWhenUsed="1"/>
-    <w:lsdException w:name="endnote text" w:semiHidden="1" w:unhideWhenUsed="1"/>
-    <w:lsdException w:name="table of authorities" w:semiHidden="1" w:unhideWhenUsed="1"/>
-    <w:lsdException w:name="macro" w:semiHidden="1" w:unhideWhenUsed="1"/>
-    <w:lsdException w:name="toa heading" w:semiHidden="1" w:unhideWhenUsed="1"/>
-    <w:lsdException w:name="List" w:semiHidden="1" w:unhideWhenUsed="1"/>
-    <w:lsdException w:name="List Bullet" w:semiHidden="1" w:unhideWhenUsed="1"/>
-    <w:lsdException w:name="List Number" w:semiHidden="1" w:unhideWhenUsed="1"/>
-    <w:lsdException w:name="List 2" w:semiHidden="1" w:unhideWhenUsed="1"/>
-    <w:lsdException w:name="List 3" w:semiHidden="1" w:unhideWhenUsed="1"/>
-    <w:lsdException w:name="List 4" w:semiHidden="1" w:unhideWhenUsed="1"/>
-    <w:lsdException w:name="List 5" w:semiHidden="1" w:unhideWhenUsed="1"/>
-    <w:lsdException w:name="List Bullet 2" w:semiHidden="1" w:unhideWhenUsed="1"/>
-    <w:lsdException w:name="List Bullet 3" w:semiHidden="1" w:unhideWhenUsed="1"/>
-    <w:lsdException w:name="List Bullet 4" w:semiHidden="1" w:unhideWhenUsed="1"/>
-    <w:lsdException w:name="List Bullet 5" w:semiHidden="1" w:unhideWhenUsed="1"/>
-    <w:lsdException w:name="List Number 2" w:semiHidden="1" w:unhideWhenUsed="1"/>
-    <w:lsdException w:name="List Number 3" w:semiHidden="1" w:unhideWhenUsed="1"/>
-    <w:lsdException w:name="List Number 4" w:semiHidden="1" w:unhideWhenUsed="1"/>
-    <w:lsdException w:name="List Number 5" w:semiHidden="1" w:unhideWhenUsed="1"/>
-    <w:lsdException w:name="Title" w:uiPriority="10" w:qFormat="1"/>
-    <w:lsdException w:name="Closing" w:semiHidden="1" w:unhideWhenUsed="1"/>
-    <w:lsdException w:name="Signature" w:semiHidden="1" w:unhideWhenUsed="1"/>
-    <w:lsdException w:name="Default Paragraph Font" w:semiHidden="1" w:uiPriority="1" w:unhideWhenUsed="1"/>
-    <w:lsdException w:name="Body Text" w:semiHidden="1" w:unhideWhenUsed="1"/>
-    <w:lsdException w:name="Body Text Indent" w:semiHidden="1" w:unhideWhenUsed="1"/>
-    <w:lsdException w:name="List Continue" w:semiHidden="1" w:unhideWhenUsed="1"/>
-    <w:lsdException w:name="List Continue 2" w:semiHidden="1" w:unhideWhenUsed="1"/>
-    <w:lsdException w:name="List Continue 3" w:semiHidden="1" w:unhideWhenUsed="1"/>
-    <w:lsdException w:name="List Continue 4" w:semiHidden="1" w:unhideWhenUsed="1"/>
-    <w:lsdException w:name="List Continue 5" w:semiHidden="1" w:unhideWhenUsed="1"/>
-    <w:lsdException w:name="Message Header" w:semiHidden="1" w:unhideWhenUsed="1"/>
-    <w:lsdException w:name="Subtitle" w:uiPriority="11" w:qFormat="1"/>
-    <w:lsdException w:name="Salutation" w:semiHidden="1" w:unhideWhenUsed="1"/>
-    <w:lsdException w:name="Date" w:semiHidden="1" w:unhideWhenUsed="1"/>
-    <w:lsdException w:name="Body Text First Indent" w:semiHidden="1" w:unhideWhenUsed="1"/>
-    <w:lsdException w:name="Body Text First Indent 2" w:semiHidden="1" w:unhideWhenUsed="1"/>
-    <w:lsdException w:name="Note Heading" w:semiHidden="1" w:unhideWhenUsed="1"/>
-    <w:lsdException w:name="Body Text 2" w:semiHidden="1" w:unhideWhenUsed="1"/>
-    <w:lsdException w:name="Body Text 3" w:semiHidden="1" w:unhideWhenUsed="1"/>
-    <w:lsdException w:name="Body Text Indent 2" w:semiHidden="1" w:unhideWhenUsed="1"/>
-    <w:lsdException w:name="Body Text Indent 3" w:semiHidden="1" w:unhideWhenUsed="1"/>
-    <w:lsdException w:name="Block Text" w:semiHidden="1" w:unhideWhenUsed="1"/>
-    <w:lsdException w:name="Hyperlink" w:semiHidden="1" w:unhideWhenUsed="1"/>
-    <w:lsdException w:name="FollowedHyperlink" w:semiHidden="1" w:unhideWhenUsed="1"/>
-    <w:lsdException w:name="Strong" w:uiPriority="22" w:qFormat="1"/>
-    <w:lsdException w:name="Emphasis" w:uiPriority="20" w:qFormat="1"/>
-    <w:lsdException w:name="Document Map" w:semiHidden="1" w:unhideWhenUsed="1"/>
-    <w:lsdException w:name="Plain Text" w:semiHidden="1" w:unhideWhenUsed="1"/>
-    <w:lsdException w:name="E-mail Signature" w:semiHidden="1" w:unhideWhenUsed="1"/>
-    <w:lsdException w:name="HTML Top of Form" w:semiHidden="1" w:unhideWhenUsed="1"/>
-    <w:lsdException w:name="HTML Bottom of Form" w:semiHidden="1" w:unhideWhenUsed="1"/>
-    <w:lsdException w:name="Normal (Web)" w:semiHidden="1" w:uiPriority="0" w:unhideWhenUsed="1"/>
-    <w:lsdException w:name="HTML Acronym" w:semiHidden="1" w:unhideWhenUsed="1"/>
-    <w:lsdException w:name="HTML Address" w:semiHidden="1" w:unhideWhenUsed="1"/>
-    <w:lsdException w:name="HTML Cite" w:semiHidden="1" w:unhideWhenUsed="1"/>
-    <w:lsdException w:name="HTML Code" w:semiHidden="1" w:unhideWhenUsed="1"/>
-    <w:lsdException w:name="HTML Definition" w:semiHidden="1" w:unhideWhenUsed="1"/>
-    <w:lsdException w:name="HTML Keyboard" w:semiHidden="1" w:unhideWhenUsed="1"/>
-    <w:lsdException w:name="HTML Preformatted" w:semiHidden="1" w:unhideWhenUsed="1"/>
-    <w:lsdException w:name="HTML Sample" w:semiHidden="1" w:unhideWhenUsed="1"/>
-    <w:lsdException w:name="HTML Typewriter" w:semiHidden="1" w:unhideWhenUsed="1"/>
-    <w:lsdException w:name="HTML Variable" w:semiHidden="1" w:unhideWhenUsed="1"/>
-    <w:lsdException w:name="Normal Table" w:semiHidden="1" w:unhideWhenUsed="1"/>
-    <w:lsdException w:name="annotation subject" w:semiHidden="1" w:unhideWhenUsed="1"/>
-    <w:lsdException w:name="No List" w:semiHidden="1" w:unhideWhenUsed="1"/>
-    <w:lsdException w:name="Outline List 1" w:semiHidden="1" w:unhideWhenUsed="1"/>
-    <w:lsdException w:name="Outline List 2" w:semiHidden="1" w:unhideWhenUsed="1"/>
-    <w:lsdException w:name="Outline List 3" w:semiHidden="1" w:unhideWhenUsed="1"/>
-    <w:lsdException w:name="Table Simple 1" w:semiHidden="1" w:unhideWhenUsed="1"/>
-    <w:lsdException w:name="Table Simple 2" w:semiHidden="1" w:unhideWhenUsed="1"/>
-    <w:lsdException w:name="Table Simple 3" w:semiHidden="1" w:unhideWhenUsed="1"/>
-    <w:lsdException w:name="Table Classic 1" w:semiHidden="1" w:unhideWhenUsed="1"/>
-    <w:lsdException w:name="Table Classic 2" w:semiHidden="1" w:unhideWhenUsed="1"/>
-    <w:lsdException w:name="Table Classic 3" w:semiHidden="1" w:unhideWhenUsed="1"/>
-    <w:lsdException w:name="Table Classic 4" w:semiHidden="1" w:unhideWhenUsed="1"/>
-    <w:lsdException w:name="Table Colorful 1" w:semiHidden="1" w:unhideWhenUsed="1"/>
-    <w:lsdException w:name="Table Colorful 2" w:semiHidden="1" w:unhideWhenUsed="1"/>
-    <w:lsdException w:name="Table Colorful 3" w:semiHidden="1" w:unhideWhenUsed="1"/>
-    <w:lsdException w:name="Table Columns 1" w:semiHidden="1" w:unhideWhenUsed="1"/>
-    <w:lsdException w:name="Table Columns 2" w:semiHidden="1" w:unhideWhenUsed="1"/>
-    <w:lsdException w:name="Table Columns 3" w:semiHidden="1" w:unhideWhenUsed="1"/>
-    <w:lsdException w:name="Table Columns 4" w:semiHidden="1" w:unhideWhenUsed="1"/>
-    <w:lsdException w:name="Table Columns 5" w:semiHidden="1" w:unhideWhenUsed="1"/>
-    <w:lsdException w:name="Table Grid 1" w:semiHidden="1" w:unhideWhenUsed="1"/>
-    <w:lsdException w:name="Table Grid 2" w:semiHidden="1" w:unhideWhenUsed="1"/>
-    <w:lsdException w:name="Table Grid 3" w:semiHidden="1" w:unhideWhenUsed="1"/>
-    <w:lsdException w:name="Table Grid 4" w:semiHidden="1" w:unhideWhenUsed="1"/>
-    <w:lsdException w:name="Table Grid 5" w:semiHidden="1" w:unhideWhenUsed="1"/>
-    <w:lsdException w:name="Table Grid 6" w:semiHidden="1" w:unhideWhenUsed="1"/>
-    <w:lsdException w:name="Table Grid 7" w:semiHidden="1" w:unhideWhenUsed="1"/>
-    <w:lsdException w:name="Table Grid 8" w:semiHidden="1" w:unhideWhenUsed="1"/>
-    <w:lsdException w:name="Table List 1" w:semiHidden="1" w:unhideWhenUsed="1"/>
-    <w:lsdException w:name="Table List 2" w:semiHidden="1" w:unhideWhenUsed="1"/>
-    <w:lsdException w:name="Table List 3" w:semiHidden="1" w:unhideWhenUsed="1"/>
-    <w:lsdException w:name="Table List 4" w:semiHidden="1" w:unhideWhenUsed="1"/>
-    <w:lsdException w:name="Table List 5" w:semiHidden="1" w:unhideWhenUsed="1"/>
-    <w:lsdException w:name="Table List 6" w:semiHidden="1" w:unhideWhenUsed="1"/>
-    <w:lsdException w:name="Table List 7" w:semiHidden="1" w:unhideWhenUsed="1"/>
-    <w:lsdException w:name="Table List 8" w:semiHidden="1" w:unhideWhenUsed="1"/>
-    <w:lsdException w:name="Table 3D effects 1" w:semiHidden="1" w:unhideWhenUsed="1"/>
-    <w:lsdException w:name="Table 3D effects 2" w:semiHidden="1" w:unhideWhenUsed="1"/>
-    <w:lsdException w:name="Table 3D effects 3" w:semiHidden="1" w:unhideWhenUsed="1"/>
-    <w:lsdException w:name="Table Contemporary" w:semiHidden="1" w:unhideWhenUsed="1"/>
-    <w:lsdException w:name="Table Elegant" w:semiHidden="1" w:unhideWhenUsed="1"/>
-    <w:lsdException w:name="Table Professional" w:semiHidden="1" w:unhideWhenUsed="1"/>
-    <w:lsdException w:name="Table Subtle 1" w:semiHidden="1" w:unhideWhenUsed="1"/>
-    <w:lsdException w:name="Table Subtle 2" w:semiHidden="1" w:unhideWhenUsed="1"/>
-    <w:lsdException w:name="Table Web 1" w:semiHidden="1" w:unhideWhenUsed="1"/>
-    <w:lsdException w:name="Table Web 2" w:semiHidden="1" w:unhideWhenUsed="1"/>
-    <w:lsdException w:name="Table Web 3" w:semiHidden="1" w:unhideWhenUsed="1"/>
-    <w:lsdException w:name="Balloon Text" w:semiHidden="1" w:unhideWhenUsed="1"/>
-    <w:lsdException w:name="Table Grid" w:uiPriority="59"/>
-    <w:lsdException w:name="Table Theme" w:semiHidden="1" w:unhideWhenUsed="1"/>
-    <w:lsdException w:name="Placeholder Text" w:semiHidden="1"/>
-    <w:lsdException w:name="No Spacing" w:uiPriority="1" w:qFormat="1"/>
-    <w:lsdException w:name="Light Shading" w:uiPriority="60"/>
-    <w:lsdException w:name="Light List" w:uiPriority="61"/>
-    <w:lsdException w:name="Light Grid" w:uiPriority="62"/>
-    <w:lsdException w:name="Medium Shading 1" w:uiPriority="63"/>
-    <w:lsdException w:name="Medium Shading 2" w:uiPriority="64"/>
-    <w:lsdException w:name="Medium List 1" w:uiPriority="65"/>
-    <w:lsdException w:name="Medium List 2" w:uiPriority="66"/>
-    <w:lsdException w:name="Medium Grid 1" w:uiPriority="67"/>
-    <w:lsdException w:name="Medium Grid 2" w:uiPriority="68"/>
-    <w:lsdException w:name="Medium Grid 3" w:uiPriority="69"/>
-    <w:lsdException w:name="Dark List" w:uiPriority="70"/>
-    <w:lsdException w:name="Colorful Shading" w:uiPriority="71"/>
-    <w:lsdException w:name="Colorful List" w:uiPriority="72"/>
-    <w:lsdException w:name="Colorful Grid" w:uiPriority="73"/>
-    <w:lsdException w:name="Light Shading Accent 1" w:uiPriority="60"/>
-    <w:lsdException w:name="Light List Accent 1" w:uiPriority="61"/>
-    <w:lsdException w:name="Light Grid Accent 1" w:uiPriority="62"/>
-    <w:lsdException w:name="Medium Shading 1 Accent 1" w:uiPriority="63"/>
-    <w:lsdException w:name="Medium Shading 2 Accent 1" w:uiPriority="64"/>
-    <w:lsdException w:name="Medium List 1 Accent 1" w:uiPriority="65"/>
-    <w:lsdException w:name="Revision" w:semiHidden="1"/>
-    <w:lsdException w:name="List Paragraph" w:uiPriority="34" w:qFormat="1"/>
-    <w:lsdException w:name="Quote" w:uiPriority="29" w:qFormat="1"/>
-    <w:lsdException w:name="Intense Quote" w:uiPriority="30" w:qFormat="1"/>
-    <w:lsdException w:name="Medium List 2 Accent 1" w:uiPriority="66"/>
-    <w:lsdException w:name="Medium Grid 1 Accent 1" w:uiPriority="67"/>
-    <w:lsdException w:name="Medium Grid 2 Accent 1" w:uiPriority="68"/>
-    <w:lsdException w:name="Medium Grid 3 Accent 1" w:uiPriority="69"/>
-    <w:lsdException w:name="Dark List Accent 1" w:uiPriority="70"/>
-    <w:lsdException w:name="Colorful Shading Accent 1" w:uiPriority="71"/>
-    <w:lsdException w:name="Colorful List Accent 1" w:uiPriority="72"/>
-    <w:lsdException w:name="Colorful Grid Accent 1" w:uiPriority="73"/>
-    <w:lsdException w:name="Light Shading Accent 2" w:uiPriority="60"/>
-    <w:lsdException w:name="Light List Accent 2" w:uiPriority="61"/>
-    <w:lsdException w:name="Light Grid Accent 2" w:uiPriority="62"/>
-    <w:lsdException w:name="Medium Shading 1 Accent 2" w:uiPriority="63"/>
-    <w:lsdException w:name="Medium Shading 2 Accent 2" w:uiPriority="64"/>
-    <w:lsdException w:name="Medium List 1 Accent 2" w:uiPriority="65"/>
-    <w:lsdException w:name="Medium List 2 Accent 2" w:uiPriority="66"/>
-    <w:lsdException w:name="Medium Grid 1 Accent 2" w:uiPriority="67"/>
-    <w:lsdException w:name="Medium Grid 2 Accent 2" w:uiPriority="68"/>
-    <w:lsdException w:name="Medium Grid 3 Accent 2" w:uiPriority="69"/>
-    <w:lsdException w:name="Dark List Accent 2" w:uiPriority="70"/>
-    <w:lsdException w:name="Colorful Shading Accent 2" w:uiPriority="71"/>
-    <w:lsdException w:name="Colorful List Accent 2" w:uiPriority="72"/>
-    <w:lsdException w:name="Colorful Grid Accent 2" w:uiPriority="73"/>
-    <w:lsdException w:name="Light Shading Accent 3" w:uiPriority="60"/>
-    <w:lsdException w:name="Light List Accent 3" w:uiPriority="61"/>
-    <w:lsdException w:name="Light Grid Accent 3" w:uiPriority="62"/>
-    <w:lsdException w:name="Medium Shading 1 Accent 3" w:uiPriority="63"/>
-    <w:lsdException w:name="Medium Shading 2 Accent 3" w:uiPriority="64"/>
-    <w:lsdException w:name="Medium List 1 Accent 3" w:uiPriority="65"/>
-    <w:lsdException w:name="Medium List 2 Accent 3" w:uiPriority="66"/>
-    <w:lsdException w:name="Medium Grid 1 Accent 3" w:uiPriority="67"/>
-    <w:lsdException w:name="Medium Grid 2 Accent 3" w:uiPriority="68"/>
-    <w:lsdException w:name="Medium Grid 3 Accent 3" w:uiPriority="69"/>
-    <w:lsdException w:name="Dark List Accent 3" w:uiPriority="70"/>
-    <w:lsdException w:name="Colorful Shading Accent 3" w:uiPriority="71"/>
-    <w:lsdException w:name="Colorful List Accent 3" w:uiPriority="72"/>
-    <w:lsdException w:name="Colorful Grid Accent 3" w:uiPriority="73"/>
-    <w:lsdException w:name="Light Shading Accent 4" w:uiPriority="60"/>
-    <w:lsdException w:name="Light List Accent 4" w:uiPriority="61"/>
-    <w:lsdException w:name="Light Grid Accent 4" w:uiPriority="62"/>
-    <w:lsdException w:name="Medium Shading 1 Accent 4" w:uiPriority="63"/>
-    <w:lsdException w:name="Medium Shading 2 Accent 4" w:uiPriority="64"/>
-    <w:lsdException w:name="Medium List 1 Accent 4" w:uiPriority="65"/>
-    <w:lsdException w:name="Medium List 2 Accent 4" w:uiPriority="66"/>
-    <w:lsdException w:name="Medium Grid 1 Accent 4" w:uiPriority="67"/>
-    <w:lsdException w:name="Medium Grid 2 Accent 4" w:uiPriority="68"/>
-    <w:lsdException w:name="Medium Grid 3 Accent 4" w:uiPriority="69"/>
-    <w:lsdException w:name="Dark List Accent 4" w:uiPriority="70"/>
-    <w:lsdException w:name="Colorful Shading Accent 4" w:uiPriority="71"/>
-    <w:lsdException w:name="Colorful List Accent 4" w:uiPriority="72"/>
-    <w:lsdException w:name="Colorful Grid Accent 4" w:uiPriority="73"/>
-    <w:lsdException w:name="Light Shading Accent 5" w:uiPriority="60"/>
-    <w:lsdException w:name="Light List Accent 5" w:uiPriority="61"/>
-    <w:lsdException w:name="Light Grid Accent 5" w:uiPriority="62"/>
-    <w:lsdException w:name="Medium Shading 1 Accent 5" w:uiPriority="63"/>
-    <w:lsdException w:name="Medium Shading 2 Accent 5" w:uiPriority="64"/>
-    <w:lsdException w:name="Medium List 1 Accent 5" w:uiPriority="65"/>
-    <w:lsdException w:name="Medium List 2 Accent 5" w:uiPriority="66"/>
-    <w:lsdException w:name="Medium Grid 1 Accent 5" w:uiPriority="67"/>
-    <w:lsdException w:name="Medium Grid 2 Accent 5" w:uiPriority="68"/>
-    <w:lsdException w:name="Medium Grid 3 Accent 5" w:uiPriority="69"/>
-    <w:lsdException w:name="Dark List Accent 5" w:uiPriority="70"/>
-    <w:lsdException w:name="Colorful Shading Accent 5" w:uiPriority="71"/>
-    <w:lsdException w:name="Colorful List Accent 5" w:uiPriority="72"/>
-    <w:lsdException w:name="Colorful Grid Accent 5" w:uiPriority="73"/>
-    <w:lsdException w:name="Light Shading Accent 6" w:uiPriority="60"/>
-    <w:lsdException w:name="Light List Accent 6" w:uiPriority="61"/>
-    <w:lsdException w:name="Light Grid Accent 6" w:uiPriority="62"/>
-    <w:lsdException w:name="Medium Shading 1 Accent 6" w:uiPriority="63"/>
-    <w:lsdException w:name="Medium Shading 2 Accent 6" w:uiPriority="64"/>
-    <w:lsdException w:name="Medium List 1 Accent 6" w:uiPriority="65"/>
-    <w:lsdException w:name="Medium List 2 Accent 6" w:uiPriority="66"/>
-    <w:lsdException w:name="Medium Grid 1 Accent 6" w:uiPriority="67"/>
-    <w:lsdException w:name="Medium Grid 2 Accent 6" w:uiPriority="68"/>
-    <w:lsdException w:name="Medium Grid 3 Accent 6" w:uiPriority="69"/>
-    <w:lsdException w:name="Dark List Accent 6" w:uiPriority="70"/>
-    <w:lsdException w:name="Colorful Shading Accent 6" w:uiPriority="71"/>
-    <w:lsdException w:name="Colorful List Accent 6" w:uiPriority="72"/>
-    <w:lsdException w:name="Colorful Grid Accent 6" w:uiPriority="73"/>
-    <w:lsdException w:name="Subtle Emphasis" w:uiPriority="19" w:qFormat="1"/>
-    <w:lsdException w:name="Intense Emphasis" w:uiPriority="21" w:qFormat="1"/>
-    <w:lsdException w:name="Subtle Reference" w:uiPriority="31" w:qFormat="1"/>
-    <w:lsdException w:name="Intense Reference" w:uiPriority="32" w:qFormat="1"/>
-    <w:lsdException w:name="Book Title" w:uiPriority="33" w:qFormat="1"/>
-    <w:lsdException w:name="Bibliography" w:semiHidden="1" w:uiPriority="37" w:unhideWhenUsed="1"/>
-    <w:lsdException w:name="TOC Heading" w:semiHidden="1" w:uiPriority="39" w:unhideWhenUsed="1" w:qFormat="1"/>
-    <w:lsdException w:name="Plain Table 1" w:uiPriority="41"/>
-    <w:lsdException w:name="Plain Table 2" w:uiPriority="42"/>
-    <w:lsdException w:name="Plain Table 3" w:uiPriority="43"/>
-    <w:lsdException w:name="Plain Table 4" w:uiPriority="44"/>
-    <w:lsdException w:name="Plain Table 5" w:uiPriority="45"/>
-    <w:lsdException w:name="Grid Table Light" w:uiPriority="40"/>
-    <w:lsdException w:name="Grid Table 1 Light" w:uiPriority="46"/>
-    <w:lsdException w:name="Grid Table 2" w:uiPriority="47"/>
-    <w:lsdException w:name="Grid Table 3" w:uiPriority="48"/>
-    <w:lsdException w:name="Grid Table 4" w:uiPriority="49"/>
-    <w:lsdException w:name="Grid Table 5 Dark" w:uiPriority="50"/>
-    <w:lsdException w:name="Grid Table 6 Colorful" w:uiPriority="51"/>
-    <w:lsdException w:name="Grid Table 7 Colorful" w:uiPriority="52"/>
-    <w:lsdException w:name="Grid Table 1 Light Accent 1" w:uiPriority="46"/>
-    <w:lsdException w:name="Grid Table 2 Accent 1" w:uiPriority="47"/>
-    <w:lsdException w:name="Grid Table 3 Accent 1" w:uiPriority="48"/>
-    <w:lsdException w:name="Grid Table 4 Accent 1" w:uiPriority="49"/>
-    <w:lsdException w:name="Grid Table 5 Dark Accent 1" w:uiPriority="50"/>
-    <w:lsdException w:name="Grid Table 6 Colorful Accent 1" w:uiPriority="51"/>
-    <w:lsdException w:name="Grid Table 7 Colorful Accent 1" w:uiPriority="52"/>
-    <w:lsdException w:name="Grid Table 1 Light Accent 2" w:uiPriority="46"/>
-    <w:lsdException w:name="Grid Table 2 Accent 2" w:uiPriority="47"/>
-    <w:lsdException w:name="Grid Table 3 Accent 2" w:uiPriority="48"/>
-    <w:lsdException w:name="Grid Table 4 Accent 2" w:uiPriority="49"/>
-    <w:lsdException w:name="Grid Table 5 Dark Accent 2" w:uiPriority="50"/>
-    <w:lsdException w:name="Grid Table 6 Colorful Accent 2" w:uiPriority="51"/>
-    <w:lsdException w:name="Grid Table 7 Colorful Accent 2" w:uiPriority="52"/>
-    <w:lsdException w:name="Grid Table 1 Light Accent 3" w:uiPriority="46"/>
-    <w:lsdException w:name="Grid Table 2 Accent 3" w:uiPriority="47"/>
-    <w:lsdException w:name="Grid Table 3 Accent 3" w:uiPriority="48"/>
-    <w:lsdException w:name="Grid Table 4 Accent 3" w:uiPriority="49"/>
-    <w:lsdException w:name="Grid Table 5 Dark Accent 3" w:uiPriority="50"/>
-    <w:lsdException w:name="Grid Table 6 Colorful Accent 3" w:uiPriority="51"/>
-    <w:lsdException w:name="Grid Table 7 Colorful Accent 3" w:uiPriority="52"/>
-    <w:lsdException w:name="Grid Table 1 Light Accent 4" w:uiPriority="46"/>
-    <w:lsdException w:name="Grid Table 2 Accent 4" w:uiPriority="47"/>
-    <w:lsdException w:name="Grid Table 3 Accent 4" w:uiPriority="48"/>
-    <w:lsdException w:name="Grid Table 4 Accent 4" w:uiPriority="49"/>
-    <w:lsdException w:name="Grid Table 5 Dark Accent 4" w:uiPriority="50"/>
-    <w:lsdException w:name="Grid Table 6 Colorful Accent 4" w:uiPriority="51"/>
-    <w:lsdException w:name="Grid Table 7 Colorful Accent 4" w:uiPriority="52"/>
-    <w:lsdException w:name="Grid Table 1 Light Accent 5" w:uiPriority="46"/>
-    <w:lsdException w:name="Grid Table 2 Accent 5" w:uiPriority="47"/>
-    <w:lsdException w:name="Grid Table 3 Accent 5" w:uiPriority="48"/>
-    <w:lsdException w:name="Grid Table 4 Accent 5" w:uiPriority="49"/>
-    <w:lsdException w:name="Grid Table 5 Dark Accent 5" w:uiPriority="50"/>
-    <w:lsdException w:name="Grid Table 6 Colorful Accent 5" w:uiPriority="51"/>
-    <w:lsdException w:name="Grid Table 7 Colorful Accent 5" w:uiPriority="52"/>
-    <w:lsdException w:name="Grid Table 1 Light Accent 6" w:uiPriority="46"/>
-    <w:lsdException w:name="Grid Table 2 Accent 6" w:uiPriority="47"/>
-    <w:lsdException w:name="Grid Table 3 Accent 6" w:uiPriority="48"/>
-    <w:lsdException w:name="Grid Table 4 Accent 6" w:uiPriority="49"/>
-    <w:lsdException w:name="Grid Table 5 Dark Accent 6" w:uiPriority="50"/>
-    <w:lsdException w:name="Grid Table 6 Colorful Accent 6" w:uiPriority="51"/>
-    <w:lsdException w:name="Grid Table 7 Colorful Accent 6" w:uiPriority="52"/>
-    <w:lsdException w:name="List Table 1 Light" w:uiPriority="46"/>
-    <w:lsdException w:name="List Table 2" w:uiPriority="47"/>
-    <w:lsdException w:name="List Table 3" w:uiPriority="48"/>
-    <w:lsdException w:name="List Table 4" w:uiPriority="49"/>
-    <w:lsdException w:name="List Table 5 Dark" w:uiPriority="50"/>
-    <w:lsdException w:name="List Table 6 Colorful" w:uiPriority="51"/>
-    <w:lsdException w:name="List Table 7 Colorful" w:uiPriority="52"/>
-    <w:lsdException w:name="List Table 1 Light Accent 1" w:uiPriority="46"/>
-    <w:lsdException w:name="List Table 2 Accent 1" w:uiPriority="47"/>
-    <w:lsdException w:name="List Table 3 Accent 1" w:uiPriority="48"/>
-    <w:lsdException w:name="List Table 4 Accent 1" w:uiPriority="49"/>
-    <w:lsdException w:name="List Table 5 Dark Accent 1" w:uiPriority="50"/>
-    <w:lsdException w:name="List Table 6 Colorful Accent 1" w:uiPriority="51"/>
-    <w:lsdException w:name="List Table 7 Colorful Accent 1" w:uiPriority="52"/>
-    <w:lsdException w:name="List Table 1 Light Accent 2" w:uiPriority="46"/>
-    <w:lsdException w:name="List Table 2 Accent 2" w:uiPriority="47"/>
-    <w:lsdException w:name="List Table 3 Accent 2" w:uiPriority="48"/>
-    <w:lsdException w:name="List Table 4 Accent 2" w:uiPriority="49"/>
-    <w:lsdException w:name="List Table 5 Dark Accent 2" w:uiPriority="50"/>
-    <w:lsdException w:name="List Table 6 Colorful Accent 2" w:uiPriority="51"/>
-    <w:lsdException w:name="List Table 7 Colorful Accent 2" w:uiPriority="52"/>
-    <w:lsdException w:name="List Table 1 Light Accent 3" w:uiPriority="46"/>
-    <w:lsdException w:name="List Table 2 Accent 3" w:uiPriority="47"/>
-    <w:lsdException w:name="List Table 3 Accent 3" w:uiPriority="48"/>
-    <w:lsdException w:name="List Table 4 Accent 3" w:uiPriority="49"/>
-    <w:lsdException w:name="List Table 5 Dark Accent 3" w:uiPriority="50"/>
-    <w:lsdException w:name="List Table 6 Colorful Accent 3" w:uiPriority="51"/>
-    <w:lsdException w:name="List Table 7 Colorful Accent 3" w:uiPriority="52"/>
-    <w:lsdException w:name="List Table 1 Light Accent 4" w:uiPriority="46"/>
-    <w:lsdException w:name="List Table 2 Accent 4" w:uiPriority="47"/>
-    <w:lsdException w:name="List Table 3 Accent 4" w:uiPriority="48"/>
-    <w:lsdException w:name="List Table 4 Accent 4" w:uiPriority="49"/>
-    <w:lsdException w:name="List Table 5 Dark Accent 4" w:uiPriority="50"/>
-    <w:lsdException w:name="List Table 6 Colorful Accent 4" w:uiPriority="51"/>
-    <w:lsdException w:name="List Table 7 Colorful Accent 4" w:uiPriority="52"/>
-    <w:lsdException w:name="List Table 1 Light Accent 5" w:uiPriority="46"/>
-    <w:lsdException w:name="List Table 2 Accent 5" w:uiPriority="47"/>
-    <w:lsdException w:name="List Table 3 Accent 5" w:uiPriority="48"/>
-    <w:lsdException w:name="List Table 4 Accent 5" w:uiPriority="49"/>
-    <w:lsdException w:name="List Table 5 Dark Accent 5" w:uiPriority="50"/>
-    <w:lsdException w:name="List Table 6 Colorful Accent 5" w:uiPriority="51"/>
-    <w:lsdException w:name="List Table 7 Colorful Accent 5" w:uiPriority="52"/>
-    <w:lsdException w:name="List Table 1 Light Accent 6" w:uiPriority="46"/>
-    <w:lsdException w:name="List Table 2 Accent 6" w:uiPriority="47"/>
-    <w:lsdException w:name="List Table 3 Accent 6" w:uiPriority="48"/>
-    <w:lsdException w:name="List Table 4 Accent 6" w:uiPriority="49"/>
-    <w:lsdException w:name="List Table 5 Dark Accent 6" w:uiPriority="50"/>
-    <w:lsdException w:name="List Table 6 Colorful Accent 6" w:uiPriority="51"/>
-    <w:lsdException w:name="List Table 7 Colorful Accent 6" w:uiPriority="52"/>
+  <w:latentStyles w:defLockedState="0" w:defUIPriority="99" w:defSemiHidden="1" w:defUnhideWhenUsed="1" w:defQFormat="0" w:count="267">
+    <w:lsdException w:name="Normal" w:semiHidden="0" w:uiPriority="0" w:unhideWhenUsed="0" w:qFormat="1"/>
+    <w:lsdException w:name="heading 1" w:semiHidden="0" w:uiPriority="9" w:unhideWhenUsed="0" w:qFormat="1"/>
+    <w:lsdException w:name="heading 2" w:semiHidden="0" w:uiPriority="9" w:unhideWhenUsed="0" w:qFormat="1"/>
+    <w:lsdException w:name="heading 3" w:uiPriority="9" w:qFormat="1"/>
+    <w:lsdException w:name="heading 4" w:uiPriority="9" w:qFormat="1"/>
+    <w:lsdException w:name="heading 5" w:uiPriority="9" w:qFormat="1"/>
+    <w:lsdException w:name="heading 6" w:uiPriority="9" w:qFormat="1"/>
+    <w:lsdException w:name="heading 7" w:uiPriority="9" w:qFormat="1"/>
+    <w:lsdException w:name="heading 8" w:uiPriority="9" w:qFormat="1"/>
+    <w:lsdException w:name="heading 9" w:uiPriority="9" w:qFormat="1"/>
+    <w:lsdException w:name="toc 1" w:uiPriority="39"/>
+    <w:lsdException w:name="toc 2" w:uiPriority="39"/>
+    <w:lsdException w:name="toc 3" w:uiPriority="39"/>
+    <w:lsdException w:name="toc 4" w:uiPriority="39"/>
+    <w:lsdException w:name="toc 5" w:uiPriority="39"/>
+    <w:lsdException w:name="toc 6" w:uiPriority="39"/>
+    <w:lsdException w:name="toc 7" w:uiPriority="39"/>
+    <w:lsdException w:name="toc 8" w:uiPriority="39"/>
+    <w:lsdException w:name="toc 9" w:uiPriority="39"/>
+    <w:lsdException w:name="caption" w:uiPriority="35" w:qFormat="1"/>
+    <w:lsdException w:name="Title" w:semiHidden="0" w:uiPriority="10" w:unhideWhenUsed="0" w:qFormat="1"/>
+    <w:lsdException w:name="Default Paragraph Font" w:uiPriority="1"/>
+    <w:lsdException w:name="Subtitle" w:semiHidden="0" w:uiPriority="11" w:unhideWhenUsed="0" w:qFormat="1"/>
+    <w:lsdException w:name="Strong" w:semiHidden="0" w:uiPriority="22" w:unhideWhenUsed="0" w:qFormat="1"/>
+    <w:lsdException w:name="Emphasis" w:semiHidden="0" w:uiPriority="20" w:unhideWhenUsed="0" w:qFormat="1"/>
+    <w:lsdException w:name="Normal (Web)" w:uiPriority="0"/>
+    <w:lsdException w:name="Table Grid" w:semiHidden="0" w:uiPriority="59" w:unhideWhenUsed="0"/>
+    <w:lsdException w:name="Placeholder Text" w:unhideWhenUsed="0"/>
+    <w:lsdException w:name="No Spacing" w:semiHidden="0" w:uiPriority="1" w:unhideWhenUsed="0" w:qFormat="1"/>
+    <w:lsdException w:name="Light Shading" w:semiHidden="0" w:uiPriority="60" w:unhideWhenUsed="0"/>
+    <w:lsdException w:name="Light List" w:semiHidden="0" w:uiPriority="61" w:unhideWhenUsed="0"/>
+    <w:lsdException w:name="Light Grid" w:semiHidden="0" w:uiPriority="62" w:unhideWhenUsed="0"/>
+    <w:lsdException w:name="Medium Shading 1" w:semiHidden="0" w:uiPriority="63" w:unhideWhenUsed="0"/>
+    <w:lsdException w:name="Medium Shading 2" w:semiHidden="0" w:uiPriority="64" w:unhideWhenUsed="0"/>
+    <w:lsdException w:name="Medium List 1" w:semiHidden="0" w:uiPriority="65" w:unhideWhenUsed="0"/>
+    <w:lsdException w:name="Medium List 2" w:semiHidden="0" w:uiPriority="66" w:unhideWhenUsed="0"/>
+    <w:lsdException w:name="Medium Grid 1" w:semiHidden="0" w:uiPriority="67" w:unhideWhenUsed="0"/>
+    <w:lsdException w:name="Medium Grid 2" w:semiHidden="0" w:uiPriority="68" w:unhideWhenUsed="0"/>
+    <w:lsdException w:name="Medium Grid 3" w:semiHidden="0" w:uiPriority="69" w:unhideWhenUsed="0"/>
+    <w:lsdException w:name="Dark List" w:semiHidden="0" w:uiPriority="70" w:unhideWhenUsed="0"/>
+    <w:lsdException w:name="Colorful Shading" w:semiHidden="0" w:uiPriority="71" w:unhideWhenUsed="0"/>
+    <w:lsdException w:name="Colorful List" w:semiHidden="0" w:uiPriority="72" w:unhideWhenUsed="0"/>
+    <w:lsdException w:name="Colorful Grid" w:semiHidden="0" w:uiPriority="73" w:unhideWhenUsed="0"/>
+    <w:lsdException w:name="Light Shading Accent 1" w:semiHidden="0" w:uiPriority="60" w:unhideWhenUsed="0"/>
+    <w:lsdException w:name="Light List Accent 1" w:semiHidden="0" w:uiPriority="61" w:unhideWhenUsed="0"/>
+    <w:lsdException w:name="Light Grid Accent 1" w:semiHidden="0" w:uiPriority="62" w:unhideWhenUsed="0"/>
+    <w:lsdException w:name="Medium Shading 1 Accent 1" w:semiHidden="0" w:uiPriority="63" w:unhideWhenUsed="0"/>
+    <w:lsdException w:name="Medium Shading 2 Accent 1" w:semiHidden="0" w:uiPriority="64" w:unhideWhenUsed="0"/>
+    <w:lsdException w:name="Medium List 1 Accent 1" w:semiHidden="0" w:uiPriority="65" w:unhideWhenUsed="0"/>
+    <w:lsdException w:name="Revision" w:unhideWhenUsed="0"/>
+    <w:lsdException w:name="List Paragraph" w:semiHidden="0" w:uiPriority="34" w:unhideWhenUsed="0" w:qFormat="1"/>
+    <w:lsdException w:name="Quote" w:semiHidden="0" w:uiPriority="29" w:unhideWhenUsed="0" w:qFormat="1"/>
+    <w:lsdException w:name="Intense Quote" w:semiHidden="0" w:uiPriority="30" w:unhideWhenUsed="0" w:qFormat="1"/>
+    <w:lsdException w:name="Medium List 2 Accent 1" w:semiHidden="0" w:uiPriority="66" w:unhideWhenUsed="0"/>
+    <w:lsdException w:name="Medium Grid 1 Accent 1" w:semiHidden="0" w:uiPriority="67" w:unhideWhenUsed="0"/>
+    <w:lsdException w:name="Medium Grid 2 Accent 1" w:semiHidden="0" w:uiPriority="68" w:unhideWhenUsed="0"/>
+    <w:lsdException w:name="Medium Grid 3 Accent 1" w:semiHidden="0" w:uiPriority="69" w:unhideWhenUsed="0"/>
+    <w:lsdException w:name="Dark List Accent 1" w:semiHidden="0" w:uiPriority="70" w:unhideWhenUsed="0"/>
+    <w:lsdException w:name="Colorful Shading Accent 1" w:semiHidden="0" w:uiPriority="71" w:unhideWhenUsed="0"/>
+    <w:lsdException w:name="Colorful List Accent 1" w:semiHidden="0" w:uiPriority="72" w:unhideWhenUsed="0"/>
+    <w:lsdException w:name="Colorful Grid Accent 1" w:semiHidden="0" w:uiPriority="73" w:unhideWhenUsed="0"/>
+    <w:lsdException w:name="Light Shading Accent 2" w:semiHidden="0" w:uiPriority="60" w:unhideWhenUsed="0"/>
+    <w:lsdException w:name="Light List Accent 2" w:semiHidden="0" w:uiPriority="61" w:unhideWhenUsed="0"/>
+    <w:lsdException w:name="Light Grid Accent 2" w:semiHidden="0" w:uiPriority="62" w:unhideWhenUsed="0"/>
+    <w:lsdException w:name="Medium Shading 1 Accent 2" w:semiHidden="0" w:uiPriority="63" w:unhideWhenUsed="0"/>
+    <w:lsdException w:name="Medium Shading 2 Accent 2" w:semiHidden="0" w:uiPriority="64" w:unhideWhenUsed="0"/>
+    <w:lsdException w:name="Medium List 1 Accent 2" w:semiHidden="0" w:uiPriority="65" w:unhideWhenUsed="0"/>
+    <w:lsdException w:name="Medium List 2 Accent 2" w:semiHidden="0" w:uiPriority="66" w:unhideWhenUsed="0"/>
+    <w:lsdException w:name="Medium Grid 1 Accent 2" w:semiHidden="0" w:uiPriority="67" w:unhideWhenUsed="0"/>
+    <w:lsdException w:name="Medium Grid 2 Accent 2" w:semiHidden="0" w:uiPriority="68" w:unhideWhenUsed="0"/>
+    <w:lsdException w:name="Medium Grid 3 Accent 2" w:semiHidden="0" w:uiPriority="69" w:unhideWhenUsed="0"/>
+    <w:lsdException w:name="Dark List Accent 2" w:semiHidden="0" w:uiPriority="70" w:unhideWhenUsed="0"/>
+    <w:lsdException w:name="Colorful Shading Accent 2" w:semiHidden="0" w:uiPriority="71" w:unhideWhenUsed="0"/>
+    <w:lsdException w:name="Colorful List Accent 2" w:semiHidden="0" w:uiPriority="72" w:unhideWhenUsed="0"/>
+    <w:lsdException w:name="Colorful Grid Accent 2" w:semiHidden="0" w:uiPriority="73" w:unhideWhenUsed="0"/>
+    <w:lsdException w:name="Light Shading Accent 3" w:semiHidden="0" w:uiPriority="60" w:unhideWhenUsed="0"/>
+    <w:lsdException w:name="Light List Accent 3" w:semiHidden="0" w:uiPriority="61" w:unhideWhenUsed="0"/>
+    <w:lsdException w:name="Light Grid Accent 3" w:semiHidden="0" w:uiPriority="62" w:unhideWhenUsed="0"/>
+    <w:lsdException w:name="Medium Shading 1 Accent 3" w:semiHidden="0" w:uiPriority="63" w:unhideWhenUsed="0"/>
+    <w:lsdException w:name="Medium Shading 2 Accent 3" w:semiHidden="0" w:uiPriority="64" w:unhideWhenUsed="0"/>
+    <w:lsdException w:name="Medium List 1 Accent 3" w:semiHidden="0" w:uiPriority="65" w:unhideWhenUsed="0"/>
+    <w:lsdException w:name="Medium List 2 Accent 3" w:semiHidden="0" w:uiPriority="66" w:unhideWhenUsed="0"/>
+    <w:lsdException w:name="Medium Grid 1 Accent 3" w:semiHidden="0" w:uiPriority="67" w:unhideWhenUsed="0"/>
+    <w:lsdException w:name="Medium Grid 2 Accent 3" w:semiHidden="0" w:uiPriority="68" w:unhideWhenUsed="0"/>
+    <w:lsdException w:name="Medium Grid 3 Accent 3" w:semiHidden="0" w:uiPriority="69" w:unhideWhenUsed="0"/>
+    <w:lsdException w:name="Dark List Accent 3" w:semiHidden="0" w:uiPriority="70" w:unhideWhenUsed="0"/>
+    <w:lsdException w:name="Colorful Shading Accent 3" w:semiHidden="0" w:uiPriority="71" w:unhideWhenUsed="0"/>
+    <w:lsdException w:name="Colorful List Accent 3" w:semiHidden="0" w:uiPriority="72" w:unhideWhenUsed="0"/>
+    <w:lsdException w:name="Colorful Grid Accent 3" w:semiHidden="0" w:uiPriority="73" w:unhideWhenUsed="0"/>
+    <w:lsdException w:name="Light Shading Accent 4" w:semiHidden="0" w:uiPriority="60" w:unhideWhenUsed="0"/>
+    <w:lsdException w:name="Light List Accent 4" w:semiHidden="0" w:uiPriority="61" w:unhideWhenUsed="0"/>
+    <w:lsdException w:name="Light Grid Accent 4" w:semiHidden="0" w:uiPriority="62" w:unhideWhenUsed="0"/>
+    <w:lsdException w:name="Medium Shading 1 Accent 4" w:semiHidden="0" w:uiPriority="63" w:unhideWhenUsed="0"/>
+    <w:lsdException w:name="Medium Shading 2 Accent 4" w:semiHidden="0" w:uiPriority="64" w:unhideWhenUsed="0"/>
+    <w:lsdException w:name="Medium List 1 Accent 4" w:semiHidden="0" w:uiPriority="65" w:unhideWhenUsed="0"/>
+    <w:lsdException w:name="Medium List 2 Accent 4" w:semiHidden="0" w:uiPriority="66" w:unhideWhenUsed="0"/>
+    <w:lsdException w:name="Medium Grid 1 Accent 4" w:semiHidden="0" w:uiPriority="67" w:unhideWhenUsed="0"/>
+    <w:lsdException w:name="Medium Grid 2 Accent 4" w:semiHidden="0" w:uiPriority="68" w:unhideWhenUsed="0"/>
+    <w:lsdException w:name="Medium Grid 3 Accent 4" w:semiHidden="0" w:uiPriority="69" w:unhideWhenUsed="0"/>
+    <w:lsdException w:name="Dark List Accent 4" w:semiHidden="0" w:uiPriority="70" w:unhideWhenUsed="0"/>
+    <w:lsdException w:name="Colorful Shading Accent 4" w:semiHidden="0" w:uiPriority="71" w:unhideWhenUsed="0"/>
+    <w:lsdException w:name="Colorful List Accent 4" w:semiHidden="0" w:uiPriority="72" w:unhideWhenUsed="0"/>
+    <w:lsdException w:name="Colorful Grid Accent 4" w:semiHidden="0" w:uiPriority="73" w:unhideWhenUsed="0"/>
+    <w:lsdException w:name="Light Shading Accent 5" w:semiHidden="0" w:uiPriority="60" w:unhideWhenUsed="0"/>
+    <w:lsdException w:name="Light List Accent 5" w:semiHidden="0" w:uiPriority="61" w:unhideWhenUsed="0"/>
+    <w:lsdException w:name="Light Grid Accent 5" w:semiHidden="0" w:uiPriority="62" w:unhideWhenUsed="0"/>
+    <w:lsdException w:name="Medium Shading 1 Accent 5" w:semiHidden="0" w:uiPriority="63" w:unhideWhenUsed="0"/>
+    <w:lsdException w:name="Medium Shading 2 Accent 5" w:semiHidden="0" w:uiPriority="64" w:unhideWhenUsed="0"/>
+    <w:lsdException w:name="Medium List 1 Accent 5" w:semiHidden="0" w:uiPriority="65" w:unhideWhenUsed="0"/>
+    <w:lsdException w:name="Medium List 2 Accent 5" w:semiHidden="0" w:uiPriority="66" w:unhideWhenUsed="0"/>
+    <w:lsdException w:name="Medium Grid 1 Accent 5" w:semiHidden="0" w:uiPriority="67" w:unhideWhenUsed="0"/>
+    <w:lsdException w:name="Medium Grid 2 Accent 5" w:semiHidden="0" w:uiPriority="68" w:unhideWhenUsed="0"/>
+    <w:lsdException w:name="Medium Grid 3 Accent 5" w:semiHidden="0" w:uiPriority="69" w:unhideWhenUsed="0"/>
+    <w:lsdException w:name="Dark List Accent 5" w:semiHidden="0" w:uiPriority="70" w:unhideWhenUsed="0"/>
+    <w:lsdException w:name="Colorful Shading Accent 5" w:semiHidden="0" w:uiPriority="71" w:unhideWhenUsed="0"/>
+    <w:lsdException w:name="Colorful List Accent 5" w:semiHidden="0" w:uiPriority="72" w:unhideWhenUsed="0"/>
+    <w:lsdException w:name="Colorful Grid Accent 5" w:semiHidden="0" w:uiPriority="73" w:unhideWhenUsed="0"/>
+    <w:lsdException w:name="Light Shading Accent 6" w:semiHidden="0" w:uiPriority="60" w:unhideWhenUsed="0"/>
+    <w:lsdException w:name="Light List Accent 6" w:semiHidden="0" w:uiPriority="61" w:unhideWhenUsed="0"/>
+    <w:lsdException w:name="Light Grid Accent 6" w:semiHidden="0" w:uiPriority="62" w:unhideWhenUsed="0"/>
+    <w:lsdException w:name="Medium Shading 1 Accent 6" w:semiHidden="0" w:uiPriority="63" w:unhideWhenUsed="0"/>
+    <w:lsdException w:name="Medium Shading 2 Accent 6" w:semiHidden="0" w:uiPriority="64" w:unhideWhenUsed="0"/>
+    <w:lsdException w:name="Medium List 1 Accent 6" w:semiHidden="0" w:uiPriority="65" w:unhideWhenUsed="0"/>
+    <w:lsdException w:name="Medium List 2 Accent 6" w:semiHidden="0" w:uiPriority="66" w:unhideWhenUsed="0"/>
+    <w:lsdException w:name="Medium Grid 1 Accent 6" w:semiHidden="0" w:uiPriority="67" w:unhideWhenUsed="0"/>
+    <w:lsdException w:name="Medium Grid 2 Accent 6" w:semiHidden="0" w:uiPriority="68" w:unhideWhenUsed="0"/>
+    <w:lsdException w:name="Medium Grid 3 Accent 6" w:semiHidden="0" w:uiPriority="69" w:unhideWhenUsed="0"/>
+    <w:lsdException w:name="Dark List Accent 6" w:semiHidden="0" w:uiPriority="70" w:unhideWhenUsed="0"/>
+    <w:lsdException w:name="Colorful Shading Accent 6" w:semiHidden="0" w:uiPriority="71" w:unhideWhenUsed="0"/>
+    <w:lsdException w:name="Colorful List Accent 6" w:semiHidden="0" w:uiPriority="72" w:unhideWhenUsed="0"/>
+    <w:lsdException w:name="Colorful Grid Accent 6" w:semiHidden="0" w:uiPriority="73" w:unhideWhenUsed="0"/>
+    <w:lsdException w:name="Subtle Emphasis" w:semiHidden="0" w:uiPriority="19" w:unhideWhenUsed="0" w:qFormat="1"/>
+    <w:lsdException w:name="Intense Emphasis" w:semiHidden="0" w:uiPriority="21" w:unhideWhenUsed="0" w:qFormat="1"/>
+    <w:lsdException w:name="Subtle Reference" w:semiHidden="0" w:uiPriority="31" w:unhideWhenUsed="0" w:qFormat="1"/>
+    <w:lsdException w:name="Intense Reference" w:semiHidden="0" w:uiPriority="32" w:unhideWhenUsed="0" w:qFormat="1"/>
+    <w:lsdException w:name="Book Title" w:semiHidden="0" w:uiPriority="33" w:unhideWhenUsed="0" w:qFormat="1"/>
+    <w:lsdException w:name="Bibliography" w:uiPriority="37"/>
+    <w:lsdException w:name="TOC Heading" w:uiPriority="39" w:qFormat="1"/>
+  </w:latentStyles>
+  <w:style w:type="paragraph" w:default="1" w:styleId="Normal">
+    <w:name w:val="Normal"/>
+    <w:qFormat/>
+    <w:rsid w:val="00DD65BC"/>
+    <w:rPr>
+      <w:lang w:val="en-GB" w:eastAsia="en-US"/>
+    </w:rPr>
+  </w:style>
+  <w:style w:type="paragraph" w:styleId="Heading1">
+    <w:name w:val="heading 1"/>
+    <w:basedOn w:val="Normal"/>
+    <w:next w:val="Normal"/>
+    <w:qFormat/>
+    <w:pPr>
+      <w:keepNext/>
+      <w:outlineLvl w:val="0"/>
+    </w:pPr>
+    <w:rPr>
+      <w:sz w:val="24"/>
+    </w:rPr>
+  </w:style>
+  <w:style w:type="paragraph" w:styleId="Heading2">
+    <w:name w:val="heading 2"/>
+    <w:basedOn w:val="Normal"/>
+    <w:next w:val="Normal"/>
+    <w:qFormat/>
+    <w:pPr>
+      <w:keepNext/>
+      <w:spacing w:before="120"/>
+      <w:ind w:left="540" w:hanging="540"/>
+      <w:outlineLvl w:val="1"/>
+    </w:pPr>
+    <w:rPr>
+      <w:b/>
+      <w:bCs/>
+      <w:sz w:val="24"/>
+    </w:rPr>
+  </w:style>
+  <w:style w:type="character" w:default="1" w:styleId="DefaultParagraphFont">
+    <w:name w:val="Default Paragraph Font"/>
+    <w:uiPriority w:val="1"/>
+    <w:semiHidden/>
+    <w:unhideWhenUsed/>
+  </w:style>
+  <w:style w:type="table" w:default="1" w:styleId="TableNormal">
+    <w:name w:val="Normal Table"/>
+    <w:uiPriority w:val="99"/>
+    <w:semiHidden/>
+    <w:unhideWhenUsed/>
+    <w:tblPr>
+      <w:tblInd w:w="0" w:type="dxa"/>
+      <w:tblCellMar>
+        <w:top w:w="0" w:type="dxa"/>
+        <w:left w:w="108" w:type="dxa"/>
+        <w:bottom w:w="0" w:type="dxa"/>
+        <w:right w:w="108" w:type="dxa"/>
+      </w:tblCellMar>
+    </w:tblPr>
+  </w:style>
+  <w:style w:type="numbering" w:default="1" w:styleId="NoList">
+    <w:name w:val="No List"/>
+    <w:uiPriority w:val="99"/>
+    <w:semiHidden/>
+    <w:unhideWhenUsed/>
+  </w:style>
+  <w:style w:type="paragraph" w:styleId="FootnoteText">
+    <w:name w:val="footnote text"/>
+    <w:basedOn w:val="Normal"/>
+    <w:semiHidden/>
+  </w:style>
+  <w:style w:type="character" w:styleId="FootnoteReference">
+    <w:name w:val="footnote reference"/>
+    <w:basedOn w:val="DefaultParagraphFont"/>
+    <w:semiHidden/>
+    <w:rPr>
+      <w:vertAlign w:val="superscript"/>
+    </w:rPr>
+  </w:style>
+  <w:style w:type="paragraph" w:styleId="Title">
+    <w:name w:val="Title"/>
+    <w:basedOn w:val="Normal"/>
+    <w:qFormat/>
+    <w:pPr>
+      <w:ind w:left="360" w:hanging="360"/>
+      <w:jc w:val="center"/>
+    </w:pPr>
+    <w:rPr>
+      <w:b/>
+      <w:sz w:val="24"/>
+      <w:lang w:val="en-US"/>
+    </w:rPr>
+  </w:style>
+  <w:style w:type="paragraph" w:styleId="Header">
+    <w:name w:val="header"/>
+    <w:basedOn w:val="Normal"/>
+    <w:pPr>
+      <w:tabs>
+        <w:tab w:val="center" w:pos="4320"/>
+        <w:tab w:val="right" w:pos="8640"/>
+      </w:tabs>
+      <w:ind w:left="360" w:hanging="360"/>
+    </w:pPr>
+    <w:rPr>
+      <w:sz w:val="24"/>
+      <w:lang w:val="en-US"/>
+    </w:rPr>
+  </w:style>
+  <w:style w:type="paragraph" w:styleId="BodyTextIndent">
+    <w:name w:val="Body Text Indent"/>
+    <w:basedOn w:val="Normal"/>
+    <w:pPr>
+      <w:ind w:left="720" w:hanging="720"/>
+    </w:pPr>
+    <w:rPr>
+      <w:sz w:val="24"/>
+      <w:lang w:val="en-US"/>
+    </w:rPr>
+  </w:style>
+  <w:style w:type="character" w:styleId="PageNumber">
+    <w:name w:val="page number"/>
+    <w:basedOn w:val="DefaultParagraphFont"/>
+  </w:style>
+  <w:style w:type="paragraph" w:styleId="Footer">
+    <w:name w:val="footer"/>
+    <w:basedOn w:val="Normal"/>
+    <w:link w:val="FooterChar"/>
+    <w:uiPriority w:val="99"/>
+    <w:pPr>
+      <w:tabs>
+        <w:tab w:val="center" w:pos="4320"/>
+        <w:tab w:val="right" w:pos="8640"/>
+      </w:tabs>
+      <w:ind w:left="360" w:hanging="360"/>
+    </w:pPr>
+    <w:rPr>
+      <w:sz w:val="24"/>
+      <w:lang w:val="en-US"/>
+    </w:rPr>
+  </w:style>
+  <w:style w:type="paragraph" w:styleId="BodyText">
+    <w:name w:val="Body Text"/>
+    <w:basedOn w:val="Normal"/>
+    <w:pPr>
+      <w:ind w:right="4176"/>
+    </w:pPr>
+    <w:rPr>
+      <w:sz w:val="24"/>
+      <w:lang w:val="en-US"/>
+    </w:rPr>
+  </w:style>
+  <w:style w:type="character" w:customStyle="1" w:styleId="Asuper">
+    <w:name w:val="Asuper"/>
+    <w:basedOn w:val="DefaultParagraphFont"/>
+    <w:rPr>
+      <w:kern w:val="0"/>
+      <w:position w:val="8"/>
+      <w:sz w:val="18"/>
+    </w:rPr>
+  </w:style>
+  <w:style w:type="paragraph" w:customStyle="1" w:styleId="Compact">
+    <w:name w:val="Compact"/>
+    <w:basedOn w:val="Normal"/>
+    <w:pPr>
+      <w:overflowPunct w:val="0"/>
+      <w:autoSpaceDE w:val="0"/>
+      <w:autoSpaceDN w:val="0"/>
+      <w:adjustRightInd w:val="0"/>
+      <w:ind w:left="540" w:hanging="540"/>
+      <w:textAlignment w:val="baseline"/>
+    </w:pPr>
+    <w:rPr>
+      <w:rFonts w:ascii="Times" w:hAnsi="Times"/>
+      <w:sz w:val="24"/>
+      <w:lang w:val="en-US"/>
+    </w:rPr>
+  </w:style>
+  <w:style w:type="character" w:customStyle="1" w:styleId="Asub">
+    <w:name w:val="Asub"/>
+    <w:basedOn w:val="DefaultParagraphFont"/>
+    <w:rPr>
+      <w:position w:val="-8"/>
+      <w:sz w:val="18"/>
+    </w:rPr>
+  </w:style>
+  <w:style w:type="paragraph" w:styleId="ListParagraph">
+    <w:name w:val="List Paragraph"/>
+    <w:basedOn w:val="Normal"/>
+    <w:uiPriority w:val="34"/>
+    <w:qFormat/>
+    <w:rsid w:val="00442F13"/>
+    <w:pPr>
+      <w:ind w:left="720"/>
+      <w:contextualSpacing/>
+    </w:pPr>
+  </w:style>
+  <w:style w:type="character" w:styleId="Hyperlink">
+    <w:name w:val="Hyperlink"/>
+    <w:basedOn w:val="DefaultParagraphFont"/>
+    <w:uiPriority w:val="99"/>
+    <w:unhideWhenUsed/>
+    <w:rsid w:val="008F29AA"/>
+    <w:rPr>
+      <w:color w:val="0000FF" w:themeColor="hyperlink"/>
+      <w:u w:val="single"/>
+    </w:rPr>
+  </w:style>
+  <w:style w:type="paragraph" w:styleId="NormalWeb">
+    <w:name w:val="Normal (Web)"/>
+    <w:basedOn w:val="Normal"/>
+    <w:rsid w:val="00E14CBB"/>
+    <w:pPr>
+      <w:spacing w:before="120" w:after="240" w:line="360" w:lineRule="atLeast"/>
+    </w:pPr>
+    <w:rPr>
+      <w:rFonts w:eastAsia="SimSun"/>
+      <w:color w:val="000000"/>
+      <w:sz w:val="24"/>
+      <w:szCs w:val="24"/>
+      <w:lang w:val="en-CA" w:eastAsia="zh-CN"/>
+    </w:rPr>
+  </w:style>
+  <w:style w:type="character" w:customStyle="1" w:styleId="FooterChar">
+    <w:name w:val="Footer Char"/>
+    <w:basedOn w:val="DefaultParagraphFont"/>
+    <w:link w:val="Footer"/>
+    <w:uiPriority w:val="99"/>
+    <w:rsid w:val="00062199"/>
+    <w:rPr>
+      <w:sz w:val="24"/>
+      <w:lang w:val="en-US" w:eastAsia="en-US"/>
+    </w:rPr>
+  </w:style>
+  <w:style w:type="paragraph" w:styleId="BalloonText">
+    <w:name w:val="Balloon Text"/>
+    <w:basedOn w:val="Normal"/>
+    <w:link w:val="BalloonTextChar"/>
+    <w:uiPriority w:val="99"/>
+    <w:semiHidden/>
+    <w:unhideWhenUsed/>
+    <w:rsid w:val="00D7226C"/>
+    <w:rPr>
+      <w:rFonts w:ascii="Tahoma" w:hAnsi="Tahoma" w:cs="Tahoma"/>
+      <w:sz w:val="16"/>
+      <w:szCs w:val="16"/>
+    </w:rPr>
+  </w:style>
+  <w:style w:type="character" w:customStyle="1" w:styleId="BalloonTextChar">
+    <w:name w:val="Balloon Text Char"/>
+    <w:basedOn w:val="DefaultParagraphFont"/>
+    <w:link w:val="BalloonText"/>
+    <w:uiPriority w:val="99"/>
+    <w:semiHidden/>
+    <w:rsid w:val="00D7226C"/>
+    <w:rPr>
+      <w:rFonts w:ascii="Tahoma" w:hAnsi="Tahoma" w:cs="Tahoma"/>
+      <w:sz w:val="16"/>
+      <w:szCs w:val="16"/>
+      <w:lang w:val="en-GB" w:eastAsia="en-US"/>
+    </w:rPr>
+  </w:style>
+  <w:style w:type="character" w:styleId="FollowedHyperlink">
+    <w:name w:val="FollowedHyperlink"/>
+    <w:basedOn w:val="DefaultParagraphFont"/>
+    <w:uiPriority w:val="99"/>
+    <w:semiHidden/>
+    <w:unhideWhenUsed/>
+    <w:rsid w:val="000547AA"/>
+    <w:rPr>
+      <w:color w:val="800080" w:themeColor="followedHyperlink"/>
+      <w:u w:val="single"/>
+    </w:rPr>
+  </w:style>
+</w:styles>
+</file>
+
+<file path=word/stylesWithEffects.xml><?xml version="1.0" encoding="utf-8"?>
+<w:styles xmlns:wpc="http://schemas.microsoft.com/office/word/2010/wordprocessingCanvas" xmlns:mc="http://schemas.openxmlformats.org/markup-compatibility/2006" xmlns:o="urn:schemas-microsoft-com:office:office" xmlns:r="http://schemas.openxmlformats.org/officeDocument/2006/relationships" xmlns:m="http://schemas.openxmlformats.org/officeDocument/2006/math" xmlns:v="urn:schemas-microsoft-com:vml" xmlns:wp14="http://schemas.microsoft.com/office/word/2010/wordprocessingDrawing" xmlns:wp="http://schemas.openxmlformats.org/drawingml/2006/wordprocessingDrawing" xmlns:w10="urn:schemas-microsoft-com:office:word" xmlns:w="http://schemas.openxmlformats.org/wordprocessingml/2006/main" xmlns:w14="http://schemas.microsoft.com/office/word/2010/wordml" xmlns:wpg="http://schemas.microsoft.com/office/word/2010/wordprocessingGroup" xmlns:wpi="http://schemas.microsoft.com/office/word/2010/wordprocessingInk" xmlns:wne="http://schemas.microsoft.com/office/word/2006/wordml" xmlns:wps="http://schemas.microsoft.com/office/word/2010/wordprocessingShape" mc:Ignorable="w14 wp14">
+  <w:docDefaults>
+    <w:rPrDefault>
+      <w:rPr>
+        <w:rFonts w:ascii="Times New Roman" w:eastAsia="Times New Roman" w:hAnsi="Times New Roman" w:cs="Times New Roman"/>
+        <w:lang w:val="en-CA" w:eastAsia="en-CA" w:bidi="ar-SA"/>
+      </w:rPr>
+    </w:rPrDefault>
+    <w:pPrDefault/>
+  </w:docDefaults>
+  <w:latentStyles w:defLockedState="0" w:defUIPriority="99" w:defSemiHidden="1" w:defUnhideWhenUsed="1" w:defQFormat="0" w:count="267">
+    <w:lsdException w:name="Normal" w:semiHidden="0" w:uiPriority="0" w:unhideWhenUsed="0" w:qFormat="1"/>
+    <w:lsdException w:name="heading 1" w:semiHidden="0" w:uiPriority="9" w:unhideWhenUsed="0" w:qFormat="1"/>
+    <w:lsdException w:name="heading 2" w:semiHidden="0" w:uiPriority="9" w:unhideWhenUsed="0" w:qFormat="1"/>
+    <w:lsdException w:name="heading 3" w:uiPriority="9" w:qFormat="1"/>
+    <w:lsdException w:name="heading 4" w:uiPriority="9" w:qFormat="1"/>
+    <w:lsdException w:name="heading 5" w:uiPriority="9" w:qFormat="1"/>
+    <w:lsdException w:name="heading 6" w:uiPriority="9" w:qFormat="1"/>
+    <w:lsdException w:name="heading 7" w:uiPriority="9" w:qFormat="1"/>
+    <w:lsdException w:name="heading 8" w:uiPriority="9" w:qFormat="1"/>
+    <w:lsdException w:name="heading 9" w:uiPriority="9" w:qFormat="1"/>
+    <w:lsdException w:name="toc 1" w:uiPriority="39"/>
+    <w:lsdException w:name="toc 2" w:uiPriority="39"/>
+    <w:lsdException w:name="toc 3" w:uiPriority="39"/>
+    <w:lsdException w:name="toc 4" w:uiPriority="39"/>
+    <w:lsdException w:name="toc 5" w:uiPriority="39"/>
+    <w:lsdException w:name="toc 6" w:uiPriority="39"/>
+    <w:lsdException w:name="toc 7" w:uiPriority="39"/>
+    <w:lsdException w:name="toc 8" w:uiPriority="39"/>
+    <w:lsdException w:name="toc 9" w:uiPriority="39"/>
+    <w:lsdException w:name="caption" w:uiPriority="35" w:qFormat="1"/>
+    <w:lsdException w:name="Title" w:semiHidden="0" w:uiPriority="10" w:unhideWhenUsed="0" w:qFormat="1"/>
+    <w:lsdException w:name="Default Paragraph Font" w:uiPriority="1"/>
+    <w:lsdException w:name="Subtitle" w:semiHidden="0" w:uiPriority="11" w:unhideWhenUsed="0" w:qFormat="1"/>
+    <w:lsdException w:name="Strong" w:semiHidden="0" w:uiPriority="22" w:unhideWhenUsed="0" w:qFormat="1"/>
+    <w:lsdException w:name="Emphasis" w:semiHidden="0" w:uiPriority="20" w:unhideWhenUsed="0" w:qFormat="1"/>
+    <w:lsdException w:name="Normal (Web)" w:uiPriority="0"/>
+    <w:lsdException w:name="Table Grid" w:semiHidden="0" w:uiPriority="59" w:unhideWhenUsed="0"/>
+    <w:lsdException w:name="Placeholder Text" w:unhideWhenUsed="0"/>
+    <w:lsdException w:name="No Spacing" w:semiHidden="0" w:uiPriority="1" w:unhideWhenUsed="0" w:qFormat="1"/>
+    <w:lsdException w:name="Light Shading" w:semiHidden="0" w:uiPriority="60" w:unhideWhenUsed="0"/>
+    <w:lsdException w:name="Light List" w:semiHidden="0" w:uiPriority="61" w:unhideWhenUsed="0"/>
+    <w:lsdException w:name="Light Grid" w:semiHidden="0" w:uiPriority="62" w:unhideWhenUsed="0"/>
+    <w:lsdException w:name="Medium Shading 1" w:semiHidden="0" w:uiPriority="63" w:unhideWhenUsed="0"/>
+    <w:lsdException w:name="Medium Shading 2" w:semiHidden="0" w:uiPriority="64" w:unhideWhenUsed="0"/>
+    <w:lsdException w:name="Medium List 1" w:semiHidden="0" w:uiPriority="65" w:unhideWhenUsed="0"/>
+    <w:lsdException w:name="Medium List 2" w:semiHidden="0" w:uiPriority="66" w:unhideWhenUsed="0"/>
+    <w:lsdException w:name="Medium Grid 1" w:semiHidden="0" w:uiPriority="67" w:unhideWhenUsed="0"/>
+    <w:lsdException w:name="Medium Grid 2" w:semiHidden="0" w:uiPriority="68" w:unhideWhenUsed="0"/>
+    <w:lsdException w:name="Medium Grid 3" w:semiHidden="0" w:uiPriority="69" w:unhideWhenUsed="0"/>
+    <w:lsdException w:name="Dark List" w:semiHidden="0" w:uiPriority="70" w:unhideWhenUsed="0"/>
+    <w:lsdException w:name="Colorful Shading" w:semiHidden="0" w:uiPriority="71" w:unhideWhenUsed="0"/>
+    <w:lsdException w:name="Colorful List" w:semiHidden="0" w:uiPriority="72" w:unhideWhenUsed="0"/>
+    <w:lsdException w:name="Colorful Grid" w:semiHidden="0" w:uiPriority="73" w:unhideWhenUsed="0"/>
+    <w:lsdException w:name="Light Shading Accent 1" w:semiHidden="0" w:uiPriority="60" w:unhideWhenUsed="0"/>
+    <w:lsdException w:name="Light List Accent 1" w:semiHidden="0" w:uiPriority="61" w:unhideWhenUsed="0"/>
+    <w:lsdException w:name="Light Grid Accent 1" w:semiHidden="0" w:uiPriority="62" w:unhideWhenUsed="0"/>
+    <w:lsdException w:name="Medium Shading 1 Accent 1" w:semiHidden="0" w:uiPriority="63" w:unhideWhenUsed="0"/>
+    <w:lsdException w:name="Medium Shading 2 Accent 1" w:semiHidden="0" w:uiPriority="64" w:unhideWhenUsed="0"/>
+    <w:lsdException w:name="Medium List 1 Accent 1" w:semiHidden="0" w:uiPriority="65" w:unhideWhenUsed="0"/>
+    <w:lsdException w:name="Revision" w:unhideWhenUsed="0"/>
+    <w:lsdException w:name="List Paragraph" w:semiHidden="0" w:uiPriority="34" w:unhideWhenUsed="0" w:qFormat="1"/>
+    <w:lsdException w:name="Quote" w:semiHidden="0" w:uiPriority="29" w:unhideWhenUsed="0" w:qFormat="1"/>
+    <w:lsdException w:name="Intense Quote" w:semiHidden="0" w:uiPriority="30" w:unhideWhenUsed="0" w:qFormat="1"/>
+    <w:lsdException w:name="Medium List 2 Accent 1" w:semiHidden="0" w:uiPriority="66" w:unhideWhenUsed="0"/>
+    <w:lsdException w:name="Medium Grid 1 Accent 1" w:semiHidden="0" w:uiPriority="67" w:unhideWhenUsed="0"/>
+    <w:lsdException w:name="Medium Grid 2 Accent 1" w:semiHidden="0" w:uiPriority="68" w:unhideWhenUsed="0"/>
+    <w:lsdException w:name="Medium Grid 3 Accent 1" w:semiHidden="0" w:uiPriority="69" w:unhideWhenUsed="0"/>
+    <w:lsdException w:name="Dark List Accent 1" w:semiHidden="0" w:uiPriority="70" w:unhideWhenUsed="0"/>
+    <w:lsdException w:name="Colorful Shading Accent 1" w:semiHidden="0" w:uiPriority="71" w:unhideWhenUsed="0"/>
+    <w:lsdException w:name="Colorful List Accent 1" w:semiHidden="0" w:uiPriority="72" w:unhideWhenUsed="0"/>
+    <w:lsdException w:name="Colorful Grid Accent 1" w:semiHidden="0" w:uiPriority="73" w:unhideWhenUsed="0"/>
+    <w:lsdException w:name="Light Shading Accent 2" w:semiHidden="0" w:uiPriority="60" w:unhideWhenUsed="0"/>
+    <w:lsdException w:name="Light List Accent 2" w:semiHidden="0" w:uiPriority="61" w:unhideWhenUsed="0"/>
+    <w:lsdException w:name="Light Grid Accent 2" w:semiHidden="0" w:uiPriority="62" w:unhideWhenUsed="0"/>
+    <w:lsdException w:name="Medium Shading 1 Accent 2" w:semiHidden="0" w:uiPriority="63" w:unhideWhenUsed="0"/>
+    <w:lsdException w:name="Medium Shading 2 Accent 2" w:semiHidden="0" w:uiPriority="64" w:unhideWhenUsed="0"/>
+    <w:lsdException w:name="Medium List 1 Accent 2" w:semiHidden="0" w:uiPriority="65" w:unhideWhenUsed="0"/>
+    <w:lsdException w:name="Medium List 2 Accent 2" w:semiHidden="0" w:uiPriority="66" w:unhideWhenUsed="0"/>
+    <w:lsdException w:name="Medium Grid 1 Accent 2" w:semiHidden="0" w:uiPriority="67" w:unhideWhenUsed="0"/>
+    <w:lsdException w:name="Medium Grid 2 Accent 2" w:semiHidden="0" w:uiPriority="68" w:unhideWhenUsed="0"/>
+    <w:lsdException w:name="Medium Grid 3 Accent 2" w:semiHidden="0" w:uiPriority="69" w:unhideWhenUsed="0"/>
+    <w:lsdException w:name="Dark List Accent 2" w:semiHidden="0" w:uiPriority="70" w:unhideWhenUsed="0"/>
+    <w:lsdException w:name="Colorful Shading Accent 2" w:semiHidden="0" w:uiPriority="71" w:unhideWhenUsed="0"/>
+    <w:lsdException w:name="Colorful List Accent 2" w:semiHidden="0" w:uiPriority="72" w:unhideWhenUsed="0"/>
+    <w:lsdException w:name="Colorful Grid Accent 2" w:semiHidden="0" w:uiPriority="73" w:unhideWhenUsed="0"/>
+    <w:lsdException w:name="Light Shading Accent 3" w:semiHidden="0" w:uiPriority="60" w:unhideWhenUsed="0"/>
+    <w:lsdException w:name="Light List Accent 3" w:semiHidden="0" w:uiPriority="61" w:unhideWhenUsed="0"/>
+    <w:lsdException w:name="Light Grid Accent 3" w:semiHidden="0" w:uiPriority="62" w:unhideWhenUsed="0"/>
+    <w:lsdException w:name="Medium Shading 1 Accent 3" w:semiHidden="0" w:uiPriority="63" w:unhideWhenUsed="0"/>
+    <w:lsdException w:name="Medium Shading 2 Accent 3" w:semiHidden="0" w:uiPriority="64" w:unhideWhenUsed="0"/>
+    <w:lsdException w:name="Medium List 1 Accent 3" w:semiHidden="0" w:uiPriority="65" w:unhideWhenUsed="0"/>
+    <w:lsdException w:name="Medium List 2 Accent 3" w:semiHidden="0" w:uiPriority="66" w:unhideWhenUsed="0"/>
+    <w:lsdException w:name="Medium Grid 1 Accent 3" w:semiHidden="0" w:uiPriority="67" w:unhideWhenUsed="0"/>
+    <w:lsdException w:name="Medium Grid 2 Accent 3" w:semiHidden="0" w:uiPriority="68" w:unhideWhenUsed="0"/>
+    <w:lsdException w:name="Medium Grid 3 Accent 3" w:semiHidden="0" w:uiPriority="69" w:unhideWhenUsed="0"/>
+    <w:lsdException w:name="Dark List Accent 3" w:semiHidden="0" w:uiPriority="70" w:unhideWhenUsed="0"/>
+    <w:lsdException w:name="Colorful Shading Accent 3" w:semiHidden="0" w:uiPriority="71" w:unhideWhenUsed="0"/>
+    <w:lsdException w:name="Colorful List Accent 3" w:semiHidden="0" w:uiPriority="72" w:unhideWhenUsed="0"/>
+    <w:lsdException w:name="Colorful Grid Accent 3" w:semiHidden="0" w:uiPriority="73" w:unhideWhenUsed="0"/>
+    <w:lsdException w:name="Light Shading Accent 4" w:semiHidden="0" w:uiPriority="60" w:unhideWhenUsed="0"/>
+    <w:lsdException w:name="Light List Accent 4" w:semiHidden="0" w:uiPriority="61" w:unhideWhenUsed="0"/>
+    <w:lsdException w:name="Light Grid Accent 4" w:semiHidden="0" w:uiPriority="62" w:unhideWhenUsed="0"/>
+    <w:lsdException w:name="Medium Shading 1 Accent 4" w:semiHidden="0" w:uiPriority="63" w:unhideWhenUsed="0"/>
+    <w:lsdException w:name="Medium Shading 2 Accent 4" w:semiHidden="0" w:uiPriority="64" w:unhideWhenUsed="0"/>
+    <w:lsdException w:name="Medium List 1 Accent 4" w:semiHidden="0" w:uiPriority="65" w:unhideWhenUsed="0"/>
+    <w:lsdException w:name="Medium List 2 Accent 4" w:semiHidden="0" w:uiPriority="66" w:unhideWhenUsed="0"/>
+    <w:lsdException w:name="Medium Grid 1 Accent 4" w:semiHidden="0" w:uiPriority="67" w:unhideWhenUsed="0"/>
+    <w:lsdException w:name="Medium Grid 2 Accent 4" w:semiHidden="0" w:uiPriority="68" w:unhideWhenUsed="0"/>
+    <w:lsdException w:name="Medium Grid 3 Accent 4" w:semiHidden="0" w:uiPriority="69" w:unhideWhenUsed="0"/>
+    <w:lsdException w:name="Dark List Accent 4" w:semiHidden="0" w:uiPriority="70" w:unhideWhenUsed="0"/>
+    <w:lsdException w:name="Colorful Shading Accent 4" w:semiHidden="0" w:uiPriority="71" w:unhideWhenUsed="0"/>
+    <w:lsdException w:name="Colorful List Accent 4" w:semiHidden="0" w:uiPriority="72" w:unhideWhenUsed="0"/>
+    <w:lsdException w:name="Colorful Grid Accent 4" w:semiHidden="0" w:uiPriority="73" w:unhideWhenUsed="0"/>
+    <w:lsdException w:name="Light Shading Accent 5" w:semiHidden="0" w:uiPriority="60" w:unhideWhenUsed="0"/>
+    <w:lsdException w:name="Light List Accent 5" w:semiHidden="0" w:uiPriority="61" w:unhideWhenUsed="0"/>
+    <w:lsdException w:name="Light Grid Accent 5" w:semiHidden="0" w:uiPriority="62" w:unhideWhenUsed="0"/>
+    <w:lsdException w:name="Medium Shading 1 Accent 5" w:semiHidden="0" w:uiPriority="63" w:unhideWhenUsed="0"/>
+    <w:lsdException w:name="Medium Shading 2 Accent 5" w:semiHidden="0" w:uiPriority="64" w:unhideWhenUsed="0"/>
+    <w:lsdException w:name="Medium List 1 Accent 5" w:semiHidden="0" w:uiPriority="65" w:unhideWhenUsed="0"/>
+    <w:lsdException w:name="Medium List 2 Accent 5" w:semiHidden="0" w:uiPriority="66" w:unhideWhenUsed="0"/>
+    <w:lsdException w:name="Medium Grid 1 Accent 5" w:semiHidden="0" w:uiPriority="67" w:unhideWhenUsed="0"/>
+    <w:lsdException w:name="Medium Grid 2 Accent 5" w:semiHidden="0" w:uiPriority="68" w:unhideWhenUsed="0"/>
+    <w:lsdException w:name="Medium Grid 3 Accent 5" w:semiHidden="0" w:uiPriority="69" w:unhideWhenUsed="0"/>
+    <w:lsdException w:name="Dark List Accent 5" w:semiHidden="0" w:uiPriority="70" w:unhideWhenUsed="0"/>
+    <w:lsdException w:name="Colorful Shading Accent 5" w:semiHidden="0" w:uiPriority="71" w:unhideWhenUsed="0"/>
+    <w:lsdException w:name="Colorful List Accent 5" w:semiHidden="0" w:uiPriority="72" w:unhideWhenUsed="0"/>
+    <w:lsdException w:name="Colorful Grid Accent 5" w:semiHidden="0" w:uiPriority="73" w:unhideWhenUsed="0"/>
+    <w:lsdException w:name="Light Shading Accent 6" w:semiHidden="0" w:uiPriority="60" w:unhideWhenUsed="0"/>
+    <w:lsdException w:name="Light List Accent 6" w:semiHidden="0" w:uiPriority="61" w:unhideWhenUsed="0"/>
+    <w:lsdException w:name="Light Grid Accent 6" w:semiHidden="0" w:uiPriority="62" w:unhideWhenUsed="0"/>
+    <w:lsdException w:name="Medium Shading 1 Accent 6" w:semiHidden="0" w:uiPriority="63" w:unhideWhenUsed="0"/>
+    <w:lsdException w:name="Medium Shading 2 Accent 6" w:semiHidden="0" w:uiPriority="64" w:unhideWhenUsed="0"/>
+    <w:lsdException w:name="Medium List 1 Accent 6" w:semiHidden="0" w:uiPriority="65" w:unhideWhenUsed="0"/>
+    <w:lsdException w:name="Medium List 2 Accent 6" w:semiHidden="0" w:uiPriority="66" w:unhideWhenUsed="0"/>
+    <w:lsdException w:name="Medium Grid 1 Accent 6" w:semiHidden="0" w:uiPriority="67" w:unhideWhenUsed="0"/>
+    <w:lsdException w:name="Medium Grid 2 Accent 6" w:semiHidden="0" w:uiPriority="68" w:unhideWhenUsed="0"/>
+    <w:lsdException w:name="Medium Grid 3 Accent 6" w:semiHidden="0" w:uiPriority="69" w:unhideWhenUsed="0"/>
+    <w:lsdException w:name="Dark List Accent 6" w:semiHidden="0" w:uiPriority="70" w:unhideWhenUsed="0"/>
+    <w:lsdException w:name="Colorful Shading Accent 6" w:semiHidden="0" w:uiPriority="71" w:unhideWhenUsed="0"/>
+    <w:lsdException w:name="Colorful List Accent 6" w:semiHidden="0" w:uiPriority="72" w:unhideWhenUsed="0"/>
+    <w:lsdException w:name="Colorful Grid Accent 6" w:semiHidden="0" w:uiPriority="73" w:unhideWhenUsed="0"/>
+    <w:lsdException w:name="Subtle Emphasis" w:semiHidden="0" w:uiPriority="19" w:unhideWhenUsed="0" w:qFormat="1"/>
+    <w:lsdException w:name="Intense Emphasis" w:semiHidden="0" w:uiPriority="21" w:unhideWhenUsed="0" w:qFormat="1"/>
+    <w:lsdException w:name="Subtle Reference" w:semiHidden="0" w:uiPriority="31" w:unhideWhenUsed="0" w:qFormat="1"/>
+    <w:lsdException w:name="Intense Reference" w:semiHidden="0" w:uiPriority="32" w:unhideWhenUsed="0" w:qFormat="1"/>
+    <w:lsdException w:name="Book Title" w:semiHidden="0" w:uiPriority="33" w:unhideWhenUsed="0" w:qFormat="1"/>
+    <w:lsdException w:name="Bibliography" w:uiPriority="37"/>
+    <w:lsdException w:name="TOC Heading" w:uiPriority="39" w:qFormat="1"/>
   </w:latentStyles>
   <w:style w:type="paragraph" w:default="1" w:styleId="Normal">
     <w:name w:val="Normal"/>

</xml_diff>